<commit_message>
Fundamentos de Sociologia - Tarea 4
</commit_message>
<xml_diff>
--- a/humanidades/fundamentos_de_sociologia/Tarea_4_preguntas_reflexivas_Jose_Daniel_Rodriguez_Sanchez.docx
+++ b/humanidades/fundamentos_de_sociologia/Tarea_4_preguntas_reflexivas_Jose_Daniel_Rodriguez_Sanchez.docx
@@ -1,6 +1,6 @@
 
 <file path=word/document.xml><?xml version="1.0" encoding="utf-8"?>
-<w:document xmlns:wpc="http://schemas.microsoft.com/office/word/2010/wordprocessingCanvas" xmlns:mc="http://schemas.openxmlformats.org/markup-compatibility/2006" xmlns:o="urn:schemas-microsoft-com:office:office" xmlns:r="http://schemas.openxmlformats.org/officeDocument/2006/relationships" xmlns:m="http://schemas.openxmlformats.org/officeDocument/2006/math" xmlns:v="urn:schemas-microsoft-com:vml" xmlns:wp14="http://schemas.microsoft.com/office/word/2010/wordprocessingDrawing" xmlns:wp="http://schemas.openxmlformats.org/drawingml/2006/wordprocessingDrawing" xmlns:w10="urn:schemas-microsoft-com:office:word" xmlns:w="http://schemas.openxmlformats.org/wordprocessingml/2006/main" xmlns:w14="http://schemas.microsoft.com/office/word/2010/wordml" xmlns:wpg="http://schemas.microsoft.com/office/word/2010/wordprocessingGroup" xmlns:wpi="http://schemas.microsoft.com/office/word/2010/wordprocessingInk" xmlns:wne="http://schemas.microsoft.com/office/word/2006/wordml" xmlns:wps="http://schemas.microsoft.com/office/word/2010/wordprocessingShape" mc:Ignorable="w14 wp14">
+<w:document xmlns:wpc="http://schemas.microsoft.com/office/word/2010/wordprocessingCanvas" xmlns:cx="http://schemas.microsoft.com/office/drawing/2014/chartex" xmlns:cx1="http://schemas.microsoft.com/office/drawing/2015/9/8/chartex" xmlns:cx2="http://schemas.microsoft.com/office/drawing/2015/10/21/chartex" xmlns:cx3="http://schemas.microsoft.com/office/drawing/2016/5/9/chartex" xmlns:cx4="http://schemas.microsoft.com/office/drawing/2016/5/10/chartex" xmlns:cx5="http://schemas.microsoft.com/office/drawing/2016/5/11/chartex" xmlns:cx6="http://schemas.microsoft.com/office/drawing/2016/5/12/chartex" xmlns:cx7="http://schemas.microsoft.com/office/drawing/2016/5/13/chartex" xmlns:cx8="http://schemas.microsoft.com/office/drawing/2016/5/14/chartex" xmlns:mc="http://schemas.openxmlformats.org/markup-compatibility/2006" xmlns:aink="http://schemas.microsoft.com/office/drawing/2016/ink" xmlns:am3d="http://schemas.microsoft.com/office/drawing/2017/model3d" xmlns:o="urn:schemas-microsoft-com:office:office" xmlns:r="http://schemas.openxmlformats.org/officeDocument/2006/relationships" xmlns:m="http://schemas.openxmlformats.org/officeDocument/2006/math" xmlns:v="urn:schemas-microsoft-com:vml" xmlns:wp14="http://schemas.microsoft.com/office/word/2010/wordprocessingDrawing" xmlns:wp="http://schemas.openxmlformats.org/drawingml/2006/wordprocessingDrawing" xmlns:w10="urn:schemas-microsoft-com:office:word" xmlns:w="http://schemas.openxmlformats.org/wordprocessingml/2006/main" xmlns:w14="http://schemas.microsoft.com/office/word/2010/wordml" xmlns:w15="http://schemas.microsoft.com/office/word/2012/wordml" xmlns:w16cex="http://schemas.microsoft.com/office/word/2018/wordml/cex" xmlns:w16cid="http://schemas.microsoft.com/office/word/2016/wordml/cid" xmlns:w16="http://schemas.microsoft.com/office/word/2018/wordml" xmlns:w16se="http://schemas.microsoft.com/office/word/2015/wordml/symex" xmlns:wpg="http://schemas.microsoft.com/office/word/2010/wordprocessingGroup" xmlns:wpi="http://schemas.microsoft.com/office/word/2010/wordprocessingInk" xmlns:wne="http://schemas.microsoft.com/office/word/2006/wordml" xmlns:wps="http://schemas.microsoft.com/office/word/2010/wordprocessingShape" mc:Ignorable="w14 w15 w16se w16cid w16 w16cex wp14">
   <w:body>
     <w:p>
       <w:pPr>
@@ -555,7 +555,25 @@
           <w:szCs w:val="24"/>
           <w:lang w:val="es-CR"/>
         </w:rPr>
-        <w:t xml:space="preserve"> veces están representadas por actitudes</w:t>
+        <w:t xml:space="preserve"> </w:t>
+      </w:r>
+      <w:r>
+        <w:rPr>
+          <w:rFonts w:ascii="Times New Roman" w:hAnsi="Times New Roman" w:cs="Times New Roman"/>
+          <w:sz w:val="24"/>
+          <w:szCs w:val="24"/>
+          <w:lang w:val="es-CR"/>
+        </w:rPr>
+        <w:t>las veces</w:t>
+      </w:r>
+      <w:r>
+        <w:rPr>
+          <w:rFonts w:ascii="Times New Roman" w:hAnsi="Times New Roman" w:cs="Times New Roman"/>
+          <w:sz w:val="24"/>
+          <w:szCs w:val="24"/>
+          <w:lang w:val="es-CR"/>
+        </w:rPr>
+        <w:t xml:space="preserve"> están representadas por actitudes</w:t>
       </w:r>
       <w:r>
         <w:rPr>
@@ -918,7 +936,16 @@
           <w:szCs w:val="24"/>
           <w:lang w:val="es-CR"/>
         </w:rPr>
-        <w:t xml:space="preserve">Además muchas mujeres al ser </w:t>
+        <w:t>Además,</w:t>
+      </w:r>
+      <w:r>
+        <w:rPr>
+          <w:rFonts w:ascii="Times New Roman" w:hAnsi="Times New Roman" w:cs="Times New Roman"/>
+          <w:sz w:val="24"/>
+          <w:szCs w:val="24"/>
+          <w:lang w:val="es-CR"/>
+        </w:rPr>
+        <w:t xml:space="preserve"> muchas mujeres al ser </w:t>
       </w:r>
       <w:r>
         <w:rPr>
@@ -1513,7 +1540,25 @@
           <w:szCs w:val="24"/>
           <w:lang w:val="es-CR"/>
         </w:rPr>
-        <w:t xml:space="preserve">es sin lugar a dudas, el </w:t>
+        <w:t xml:space="preserve">es </w:t>
+      </w:r>
+      <w:r>
+        <w:rPr>
+          <w:rFonts w:ascii="Times New Roman" w:hAnsi="Times New Roman" w:cs="Times New Roman"/>
+          <w:sz w:val="24"/>
+          <w:szCs w:val="24"/>
+          <w:lang w:val="es-CR"/>
+        </w:rPr>
+        <w:t>sin lugar a duda</w:t>
+      </w:r>
+      <w:r>
+        <w:rPr>
+          <w:rFonts w:ascii="Times New Roman" w:hAnsi="Times New Roman" w:cs="Times New Roman"/>
+          <w:sz w:val="24"/>
+          <w:szCs w:val="24"/>
+          <w:lang w:val="es-CR"/>
+        </w:rPr>
+        <w:t xml:space="preserve">, el </w:t>
       </w:r>
       <w:r>
         <w:rPr>
@@ -1623,6 +1668,132 @@
           <w:lang w:val="es-CR"/>
         </w:rPr>
       </w:pPr>
+      <w:r>
+        <w:rPr>
+          <w:rFonts w:ascii="Times New Roman" w:hAnsi="Times New Roman" w:cs="Times New Roman"/>
+          <w:sz w:val="24"/>
+          <w:szCs w:val="24"/>
+          <w:lang w:val="es-CR"/>
+        </w:rPr>
+        <w:t>Actualmente la discusión de la Ley de marco de empleo público se ha puesto sobre la mesa</w:t>
+      </w:r>
+      <w:r>
+        <w:rPr>
+          <w:rFonts w:ascii="Times New Roman" w:hAnsi="Times New Roman" w:cs="Times New Roman"/>
+          <w:sz w:val="24"/>
+          <w:szCs w:val="24"/>
+          <w:lang w:val="es-CR"/>
+        </w:rPr>
+        <w:t xml:space="preserve">, </w:t>
+      </w:r>
+      <w:r>
+        <w:rPr>
+          <w:rFonts w:ascii="Times New Roman" w:hAnsi="Times New Roman" w:cs="Times New Roman"/>
+          <w:sz w:val="24"/>
+          <w:szCs w:val="24"/>
+          <w:lang w:val="es-CR"/>
+        </w:rPr>
+        <w:t>este ha sido llevado adelante y se le ha dado cobertura en medios de comunicación masivos y otros medios de comunicación más pequeños</w:t>
+      </w:r>
+      <w:r>
+        <w:rPr>
+          <w:rFonts w:ascii="Times New Roman" w:hAnsi="Times New Roman" w:cs="Times New Roman"/>
+          <w:sz w:val="24"/>
+          <w:szCs w:val="24"/>
+          <w:lang w:val="es-CR"/>
+        </w:rPr>
+        <w:t xml:space="preserve"> (tales como </w:t>
+      </w:r>
+      <w:r>
+        <w:rPr>
+          <w:rFonts w:ascii="Times New Roman" w:hAnsi="Times New Roman" w:cs="Times New Roman"/>
+          <w:sz w:val="24"/>
+          <w:szCs w:val="24"/>
+          <w:lang w:val="es-CR"/>
+        </w:rPr>
+        <w:t xml:space="preserve">Teletica, </w:t>
+      </w:r>
+      <w:r>
+        <w:rPr>
+          <w:rFonts w:ascii="Times New Roman" w:hAnsi="Times New Roman" w:cs="Times New Roman"/>
+          <w:sz w:val="24"/>
+          <w:szCs w:val="24"/>
+          <w:lang w:val="es-CR"/>
+        </w:rPr>
+        <w:t>Repretel, Amelia Rueda y otros)</w:t>
+      </w:r>
+      <w:r>
+        <w:rPr>
+          <w:rFonts w:ascii="Times New Roman" w:hAnsi="Times New Roman" w:cs="Times New Roman"/>
+          <w:sz w:val="24"/>
+          <w:szCs w:val="24"/>
+          <w:lang w:val="es-CR"/>
+        </w:rPr>
+        <w:t xml:space="preserve">, </w:t>
+      </w:r>
+      <w:r>
+        <w:rPr>
+          <w:rFonts w:ascii="Times New Roman" w:hAnsi="Times New Roman" w:cs="Times New Roman"/>
+          <w:sz w:val="24"/>
+          <w:szCs w:val="24"/>
+          <w:lang w:val="es-CR"/>
+        </w:rPr>
+        <w:t>desde hace ya hace varios meses atrás, en muchas ocasiones generando una deslegitimación de los empleados públicos</w:t>
+      </w:r>
+      <w:r>
+        <w:rPr>
+          <w:rFonts w:ascii="Times New Roman" w:hAnsi="Times New Roman" w:cs="Times New Roman"/>
+          <w:sz w:val="24"/>
+          <w:szCs w:val="24"/>
+          <w:lang w:val="es-CR"/>
+        </w:rPr>
+        <w:t>, ya que se estaría pasando por encima a algunos derechos constitucionales</w:t>
+      </w:r>
+      <w:r>
+        <w:rPr>
+          <w:rFonts w:ascii="Times New Roman" w:hAnsi="Times New Roman" w:cs="Times New Roman"/>
+          <w:sz w:val="24"/>
+          <w:szCs w:val="24"/>
+          <w:lang w:val="es-CR"/>
+        </w:rPr>
+        <w:t xml:space="preserve"> adquiridos en el pasado</w:t>
+      </w:r>
+      <w:r>
+        <w:rPr>
+          <w:rFonts w:ascii="Times New Roman" w:hAnsi="Times New Roman" w:cs="Times New Roman"/>
+          <w:sz w:val="24"/>
+          <w:szCs w:val="24"/>
+          <w:lang w:val="es-CR"/>
+        </w:rPr>
+        <w:t>, y llevando un discurso en el cual consiste en culpar de todos los males</w:t>
+      </w:r>
+      <w:r>
+        <w:rPr>
+          <w:rFonts w:ascii="Times New Roman" w:hAnsi="Times New Roman" w:cs="Times New Roman"/>
+          <w:sz w:val="24"/>
+          <w:szCs w:val="24"/>
+          <w:lang w:val="es-CR"/>
+        </w:rPr>
+        <w:t xml:space="preserve"> y desgracias</w:t>
+      </w:r>
+      <w:r>
+        <w:rPr>
+          <w:rFonts w:ascii="Times New Roman" w:hAnsi="Times New Roman" w:cs="Times New Roman"/>
+          <w:sz w:val="24"/>
+          <w:szCs w:val="24"/>
+          <w:lang w:val="es-CR"/>
+        </w:rPr>
+        <w:t xml:space="preserve"> al sector público con el actual déficit fiscal</w:t>
+      </w:r>
+      <w:r>
+        <w:rPr>
+          <w:rFonts w:ascii="Times New Roman" w:hAnsi="Times New Roman" w:cs="Times New Roman"/>
+          <w:sz w:val="24"/>
+          <w:szCs w:val="24"/>
+          <w:lang w:val="es-CR"/>
+        </w:rPr>
+        <w:t xml:space="preserve"> por el cual está pasando nuestro país.</w:t>
+      </w:r>
     </w:p>
     <w:p>
       <w:pPr>
@@ -1635,11 +1806,800 @@
           <w:lang w:val="es-CR"/>
         </w:rPr>
       </w:pPr>
-      <w:bookmarkStart w:id="0" w:name="_GoBack"/>
-      <w:bookmarkEnd w:id="0"/>
+      <w:r>
+        <w:rPr>
+          <w:rFonts w:ascii="Times New Roman" w:hAnsi="Times New Roman" w:cs="Times New Roman"/>
+          <w:sz w:val="24"/>
+          <w:szCs w:val="24"/>
+          <w:lang w:val="es-CR"/>
+        </w:rPr>
+        <w:t>En todos estos reportajes y entrevistas</w:t>
+      </w:r>
+      <w:r>
+        <w:rPr>
+          <w:rFonts w:ascii="Times New Roman" w:hAnsi="Times New Roman" w:cs="Times New Roman"/>
+          <w:sz w:val="24"/>
+          <w:szCs w:val="24"/>
+          <w:lang w:val="es-CR"/>
+        </w:rPr>
+        <w:t xml:space="preserve"> (o al menos en la mayoría)</w:t>
+      </w:r>
+      <w:r>
+        <w:rPr>
+          <w:rFonts w:ascii="Times New Roman" w:hAnsi="Times New Roman" w:cs="Times New Roman"/>
+          <w:sz w:val="24"/>
+          <w:szCs w:val="24"/>
+          <w:lang w:val="es-CR"/>
+        </w:rPr>
+        <w:t xml:space="preserve">, siempre se menciona que las </w:t>
+      </w:r>
+      <w:r>
+        <w:rPr>
+          <w:rFonts w:ascii="Times New Roman" w:hAnsi="Times New Roman" w:cs="Times New Roman"/>
+          <w:sz w:val="24"/>
+          <w:szCs w:val="24"/>
+          <w:lang w:val="es-CR"/>
+        </w:rPr>
+        <w:t>administraciones públicas</w:t>
+      </w:r>
+      <w:r>
+        <w:rPr>
+          <w:rFonts w:ascii="Times New Roman" w:hAnsi="Times New Roman" w:cs="Times New Roman"/>
+          <w:sz w:val="24"/>
+          <w:szCs w:val="24"/>
+          <w:lang w:val="es-CR"/>
+        </w:rPr>
+        <w:t xml:space="preserve"> deben ser controlados desde el gobierno central con el fin de realizar un ordenamiento de las instituciones públicas.</w:t>
+      </w:r>
+      <w:r>
+        <w:rPr>
+          <w:rFonts w:ascii="Times New Roman" w:hAnsi="Times New Roman" w:cs="Times New Roman"/>
+          <w:sz w:val="24"/>
+          <w:szCs w:val="24"/>
+          <w:lang w:val="es-CR"/>
+        </w:rPr>
+        <w:t xml:space="preserve"> Para poder evitar cambios administrativos sin caer en “amiguismos”</w:t>
+      </w:r>
+      <w:r>
+        <w:rPr>
+          <w:rFonts w:ascii="Times New Roman" w:hAnsi="Times New Roman" w:cs="Times New Roman"/>
+          <w:sz w:val="24"/>
+          <w:szCs w:val="24"/>
+          <w:lang w:val="es-CR"/>
+        </w:rPr>
+        <w:t xml:space="preserve">. El problema es que las autonomías de las instituciones como el de las </w:t>
+      </w:r>
+      <w:r>
+        <w:rPr>
+          <w:rFonts w:ascii="Times New Roman" w:hAnsi="Times New Roman" w:cs="Times New Roman"/>
+          <w:sz w:val="24"/>
+          <w:szCs w:val="24"/>
+          <w:lang w:val="es-CR"/>
+        </w:rPr>
+        <w:lastRenderedPageBreak/>
+        <w:t xml:space="preserve">universidades estatales (Universidad de Costa Rica, Universidad Nacional, Universidad Estatal a Distancia y otras), así como la Caja Costarricense de Seguro Social y otras instituciones </w:t>
+      </w:r>
+      <w:r>
+        <w:rPr>
+          <w:rFonts w:ascii="Times New Roman" w:hAnsi="Times New Roman" w:cs="Times New Roman"/>
+          <w:sz w:val="24"/>
+          <w:szCs w:val="24"/>
+          <w:lang w:val="es-CR"/>
+        </w:rPr>
+        <w:t xml:space="preserve">(tales como las municipalidades) </w:t>
+      </w:r>
+      <w:r>
+        <w:rPr>
+          <w:rFonts w:ascii="Times New Roman" w:hAnsi="Times New Roman" w:cs="Times New Roman"/>
+          <w:sz w:val="24"/>
+          <w:szCs w:val="24"/>
+          <w:lang w:val="es-CR"/>
+        </w:rPr>
+        <w:t>se verías afectadas directamente</w:t>
+      </w:r>
+      <w:r>
+        <w:rPr>
+          <w:rFonts w:ascii="Times New Roman" w:hAnsi="Times New Roman" w:cs="Times New Roman"/>
+          <w:sz w:val="24"/>
+          <w:szCs w:val="24"/>
+          <w:lang w:val="es-CR"/>
+        </w:rPr>
+        <w:t xml:space="preserve"> con estas modificaciones, olvidando por completo que para poder hacer un ordenamiento de las finanzas del estado se deben de tomar otras variables tales como: combatir la evasión fiscal, revisar las exoneraciones de impuestos que se realizan a ciertas empresas</w:t>
+      </w:r>
+      <w:r>
+        <w:rPr>
+          <w:rFonts w:ascii="Times New Roman" w:hAnsi="Times New Roman" w:cs="Times New Roman"/>
+          <w:sz w:val="24"/>
+          <w:szCs w:val="24"/>
+          <w:lang w:val="es-CR"/>
+        </w:rPr>
+        <w:t xml:space="preserve"> (ya que  muchas veces son abusivas)</w:t>
+      </w:r>
+      <w:r>
+        <w:rPr>
+          <w:rFonts w:ascii="Times New Roman" w:hAnsi="Times New Roman" w:cs="Times New Roman"/>
+          <w:sz w:val="24"/>
+          <w:szCs w:val="24"/>
+          <w:lang w:val="es-CR"/>
+        </w:rPr>
+        <w:t xml:space="preserve">, evitar los salarios compuestos (muchos empleados públicos </w:t>
+      </w:r>
+      <w:r>
+        <w:rPr>
+          <w:rFonts w:ascii="Times New Roman" w:hAnsi="Times New Roman" w:cs="Times New Roman"/>
+          <w:sz w:val="24"/>
+          <w:szCs w:val="24"/>
+          <w:lang w:val="es-CR"/>
+        </w:rPr>
+        <w:t>que tienen dos</w:t>
+      </w:r>
+      <w:r>
+        <w:rPr>
+          <w:rFonts w:ascii="Times New Roman" w:hAnsi="Times New Roman" w:cs="Times New Roman"/>
+          <w:sz w:val="24"/>
+          <w:szCs w:val="24"/>
+          <w:lang w:val="es-CR"/>
+        </w:rPr>
+        <w:t xml:space="preserve"> salarios</w:t>
+      </w:r>
+      <w:r>
+        <w:rPr>
+          <w:rFonts w:ascii="Times New Roman" w:hAnsi="Times New Roman" w:cs="Times New Roman"/>
+          <w:sz w:val="24"/>
+          <w:szCs w:val="24"/>
+          <w:lang w:val="es-CR"/>
+        </w:rPr>
+        <w:t xml:space="preserve"> del sector público</w:t>
+      </w:r>
+      <w:r>
+        <w:rPr>
+          <w:rFonts w:ascii="Times New Roman" w:hAnsi="Times New Roman" w:cs="Times New Roman"/>
+          <w:sz w:val="24"/>
+          <w:szCs w:val="24"/>
+          <w:lang w:val="es-CR"/>
+        </w:rPr>
+        <w:t>)</w:t>
+      </w:r>
+      <w:r>
+        <w:rPr>
+          <w:rFonts w:ascii="Times New Roman" w:hAnsi="Times New Roman" w:cs="Times New Roman"/>
+          <w:sz w:val="24"/>
+          <w:szCs w:val="24"/>
+          <w:lang w:val="es-CR"/>
+        </w:rPr>
+        <w:t xml:space="preserve">, hacer una revisión de las pensiones de lujo, por </w:t>
+      </w:r>
+      <w:r>
+        <w:rPr>
+          <w:rFonts w:ascii="Times New Roman" w:hAnsi="Times New Roman" w:cs="Times New Roman"/>
+          <w:sz w:val="24"/>
+          <w:szCs w:val="24"/>
+          <w:lang w:val="es-CR"/>
+        </w:rPr>
+        <w:t>subrayar</w:t>
+      </w:r>
+      <w:r>
+        <w:rPr>
+          <w:rFonts w:ascii="Times New Roman" w:hAnsi="Times New Roman" w:cs="Times New Roman"/>
+          <w:sz w:val="24"/>
+          <w:szCs w:val="24"/>
+          <w:lang w:val="es-CR"/>
+        </w:rPr>
+        <w:t xml:space="preserve"> algunos ejemplos</w:t>
+      </w:r>
+      <w:r>
+        <w:rPr>
+          <w:rFonts w:ascii="Times New Roman" w:hAnsi="Times New Roman" w:cs="Times New Roman"/>
+          <w:sz w:val="24"/>
+          <w:szCs w:val="24"/>
+          <w:lang w:val="es-CR"/>
+        </w:rPr>
+        <w:t>.</w:t>
+      </w:r>
+      <w:r>
+        <w:rPr>
+          <w:rFonts w:ascii="Times New Roman" w:hAnsi="Times New Roman" w:cs="Times New Roman"/>
+          <w:sz w:val="24"/>
+          <w:szCs w:val="24"/>
+          <w:lang w:val="es-CR"/>
+        </w:rPr>
+        <w:t xml:space="preserve"> </w:t>
+      </w:r>
+      <w:r>
+        <w:rPr>
+          <w:rFonts w:ascii="Times New Roman" w:hAnsi="Times New Roman" w:cs="Times New Roman"/>
+          <w:sz w:val="24"/>
+          <w:szCs w:val="24"/>
+          <w:lang w:val="es-CR"/>
+        </w:rPr>
+        <w:t>S</w:t>
+      </w:r>
+      <w:r>
+        <w:rPr>
+          <w:rFonts w:ascii="Times New Roman" w:hAnsi="Times New Roman" w:cs="Times New Roman"/>
+          <w:sz w:val="24"/>
+          <w:szCs w:val="24"/>
+          <w:lang w:val="es-CR"/>
+        </w:rPr>
+        <w:t>e podría decir que con este plan se violaría</w:t>
+      </w:r>
+      <w:r>
+        <w:rPr>
+          <w:rFonts w:ascii="Times New Roman" w:hAnsi="Times New Roman" w:cs="Times New Roman"/>
+          <w:sz w:val="24"/>
+          <w:szCs w:val="24"/>
+          <w:lang w:val="es-CR"/>
+        </w:rPr>
+        <w:t xml:space="preserve"> las </w:t>
+      </w:r>
+      <w:r>
+        <w:rPr>
+          <w:rFonts w:ascii="Times New Roman" w:hAnsi="Times New Roman" w:cs="Times New Roman"/>
+          <w:sz w:val="24"/>
+          <w:szCs w:val="24"/>
+          <w:lang w:val="es-CR"/>
+        </w:rPr>
+        <w:t xml:space="preserve">autonomías de las instituciones mencionadas </w:t>
+      </w:r>
+      <w:r>
+        <w:rPr>
+          <w:rFonts w:ascii="Times New Roman" w:hAnsi="Times New Roman" w:cs="Times New Roman"/>
+          <w:sz w:val="24"/>
+          <w:szCs w:val="24"/>
+          <w:lang w:val="es-CR"/>
+        </w:rPr>
+        <w:t xml:space="preserve">y por ende serían medidas </w:t>
+      </w:r>
+      <w:r>
+        <w:rPr>
+          <w:rFonts w:ascii="Times New Roman" w:hAnsi="Times New Roman" w:cs="Times New Roman"/>
+          <w:sz w:val="24"/>
+          <w:szCs w:val="24"/>
+          <w:lang w:val="es-CR"/>
+        </w:rPr>
+        <w:t>anticonstitucionales ya que las mismas fueron establecidas en</w:t>
+      </w:r>
+      <w:r>
+        <w:rPr>
+          <w:rFonts w:ascii="Times New Roman" w:hAnsi="Times New Roman" w:cs="Times New Roman"/>
+          <w:sz w:val="24"/>
+          <w:szCs w:val="24"/>
+          <w:lang w:val="es-CR"/>
+        </w:rPr>
+        <w:t xml:space="preserve"> la</w:t>
+      </w:r>
+      <w:r>
+        <w:rPr>
+          <w:rFonts w:ascii="Times New Roman" w:hAnsi="Times New Roman" w:cs="Times New Roman"/>
+          <w:sz w:val="24"/>
+          <w:szCs w:val="24"/>
+          <w:lang w:val="es-CR"/>
+        </w:rPr>
+        <w:t xml:space="preserve"> constitución del año de 1949</w:t>
+      </w:r>
+      <w:r>
+        <w:rPr>
+          <w:rFonts w:ascii="Times New Roman" w:hAnsi="Times New Roman" w:cs="Times New Roman"/>
+          <w:sz w:val="24"/>
+          <w:szCs w:val="24"/>
+          <w:lang w:val="es-CR"/>
+        </w:rPr>
+        <w:t>.</w:t>
+      </w:r>
+    </w:p>
+    <w:p>
+      <w:pPr>
+        <w:spacing w:line="360" w:lineRule="auto"/>
+        <w:jc w:val="both"/>
+        <w:rPr>
+          <w:rFonts w:ascii="Times New Roman" w:hAnsi="Times New Roman" w:cs="Times New Roman"/>
+          <w:sz w:val="24"/>
+          <w:szCs w:val="24"/>
+          <w:lang w:val="es-CR"/>
+        </w:rPr>
+      </w:pPr>
+      <w:r>
+        <w:rPr>
+          <w:rFonts w:ascii="Times New Roman" w:hAnsi="Times New Roman" w:cs="Times New Roman"/>
+          <w:sz w:val="24"/>
+          <w:szCs w:val="24"/>
+          <w:lang w:val="es-CR"/>
+        </w:rPr>
+        <w:t>Esto si bien puede colaborar a mejorar las finanzas del estado</w:t>
+      </w:r>
+      <w:r>
+        <w:rPr>
+          <w:rFonts w:ascii="Times New Roman" w:hAnsi="Times New Roman" w:cs="Times New Roman"/>
+          <w:sz w:val="24"/>
+          <w:szCs w:val="24"/>
+          <w:lang w:val="es-CR"/>
+        </w:rPr>
+        <w:t xml:space="preserve">, podría ser contraproducente ya que el gobierno central estaría invadiendo un espacio del cual tiene poca o ninguna experiencia en el tema de la enseñanza para el caso de las universidades. Muchas </w:t>
+      </w:r>
+      <w:r>
+        <w:rPr>
+          <w:rFonts w:ascii="Times New Roman" w:hAnsi="Times New Roman" w:cs="Times New Roman"/>
+          <w:sz w:val="24"/>
+          <w:szCs w:val="24"/>
+          <w:lang w:val="es-CR"/>
+        </w:rPr>
+        <w:t xml:space="preserve">veces </w:t>
+      </w:r>
+      <w:r>
+        <w:rPr>
+          <w:rFonts w:ascii="Times New Roman" w:hAnsi="Times New Roman" w:cs="Times New Roman"/>
+          <w:sz w:val="24"/>
+          <w:szCs w:val="24"/>
+          <w:lang w:val="es-CR"/>
+        </w:rPr>
+        <w:t xml:space="preserve">se menciona que este proyecto </w:t>
+      </w:r>
+      <w:r>
+        <w:rPr>
+          <w:rFonts w:ascii="Times New Roman" w:hAnsi="Times New Roman" w:cs="Times New Roman"/>
+          <w:sz w:val="24"/>
+          <w:szCs w:val="24"/>
+          <w:lang w:val="es-CR"/>
+        </w:rPr>
+        <w:t>acabaría con las polémicas convenciones colectivas. Pero también a veces se olvida que los empleados públicos son siempre puntuales (no hay evasión) a la hora de pagar los impuestos</w:t>
+      </w:r>
+      <w:r>
+        <w:rPr>
+          <w:rFonts w:ascii="Times New Roman" w:hAnsi="Times New Roman" w:cs="Times New Roman"/>
+          <w:sz w:val="24"/>
+          <w:szCs w:val="24"/>
+          <w:lang w:val="es-CR"/>
+        </w:rPr>
+        <w:t>.</w:t>
+      </w:r>
+    </w:p>
+    <w:p>
+      <w:pPr>
+        <w:spacing w:line="360" w:lineRule="auto"/>
+        <w:jc w:val="both"/>
+        <w:rPr>
+          <w:rFonts w:ascii="Times New Roman" w:hAnsi="Times New Roman" w:cs="Times New Roman"/>
+          <w:sz w:val="24"/>
+          <w:szCs w:val="24"/>
+          <w:lang w:val="es-CR"/>
+        </w:rPr>
+      </w:pPr>
+      <w:r>
+        <w:rPr>
+          <w:rFonts w:ascii="Times New Roman" w:hAnsi="Times New Roman" w:cs="Times New Roman"/>
+          <w:sz w:val="24"/>
+          <w:szCs w:val="24"/>
+          <w:lang w:val="es-CR"/>
+        </w:rPr>
+        <w:t xml:space="preserve">Muchos de los mencionados problemas que se tienen actualmente en el sector público se podrían mejorar sin la necesidad de este plan, mas bien regulando los salarios de las altas gerencias quienes son los que causan </w:t>
+      </w:r>
+      <w:r>
+        <w:rPr>
+          <w:rFonts w:ascii="Times New Roman" w:hAnsi="Times New Roman" w:cs="Times New Roman"/>
+          <w:sz w:val="24"/>
+          <w:szCs w:val="24"/>
+          <w:lang w:val="es-CR"/>
+        </w:rPr>
+        <w:t xml:space="preserve">mayor </w:t>
+      </w:r>
+      <w:r>
+        <w:rPr>
+          <w:rFonts w:ascii="Times New Roman" w:hAnsi="Times New Roman" w:cs="Times New Roman"/>
+          <w:sz w:val="24"/>
+          <w:szCs w:val="24"/>
+          <w:lang w:val="es-CR"/>
+        </w:rPr>
+        <w:t>inestabilidad</w:t>
+      </w:r>
+      <w:r>
+        <w:rPr>
+          <w:rFonts w:ascii="Times New Roman" w:hAnsi="Times New Roman" w:cs="Times New Roman"/>
+          <w:sz w:val="24"/>
+          <w:szCs w:val="24"/>
+          <w:lang w:val="es-CR"/>
+        </w:rPr>
+        <w:t xml:space="preserve">, </w:t>
+      </w:r>
+      <w:r>
+        <w:rPr>
+          <w:rFonts w:ascii="Times New Roman" w:hAnsi="Times New Roman" w:cs="Times New Roman"/>
+          <w:sz w:val="24"/>
+          <w:szCs w:val="24"/>
+          <w:lang w:val="es-CR"/>
+        </w:rPr>
+        <w:t xml:space="preserve">muchas veces la escala salarial se vuelve insostenible, </w:t>
+      </w:r>
+      <w:r>
+        <w:rPr>
+          <w:rFonts w:ascii="Times New Roman" w:hAnsi="Times New Roman" w:cs="Times New Roman"/>
+          <w:sz w:val="24"/>
+          <w:szCs w:val="24"/>
+          <w:lang w:val="es-CR"/>
+        </w:rPr>
+        <w:t xml:space="preserve">y </w:t>
+      </w:r>
+      <w:r>
+        <w:rPr>
+          <w:rFonts w:ascii="Times New Roman" w:hAnsi="Times New Roman" w:cs="Times New Roman"/>
+          <w:sz w:val="24"/>
+          <w:szCs w:val="24"/>
+          <w:lang w:val="es-CR"/>
+        </w:rPr>
+        <w:t>a</w:t>
+      </w:r>
+      <w:r>
+        <w:rPr>
+          <w:rFonts w:ascii="Times New Roman" w:hAnsi="Times New Roman" w:cs="Times New Roman"/>
+          <w:sz w:val="24"/>
+          <w:szCs w:val="24"/>
+          <w:lang w:val="es-CR"/>
+        </w:rPr>
+        <w:t xml:space="preserve">demás </w:t>
+      </w:r>
+      <w:r>
+        <w:rPr>
+          <w:rFonts w:ascii="Times New Roman" w:hAnsi="Times New Roman" w:cs="Times New Roman"/>
+          <w:sz w:val="24"/>
+          <w:szCs w:val="24"/>
+          <w:lang w:val="es-CR"/>
+        </w:rPr>
+        <w:t xml:space="preserve">estos </w:t>
+      </w:r>
+      <w:r>
+        <w:rPr>
+          <w:rFonts w:ascii="Times New Roman" w:hAnsi="Times New Roman" w:cs="Times New Roman"/>
+          <w:sz w:val="24"/>
+          <w:szCs w:val="24"/>
+          <w:lang w:val="es-CR"/>
+        </w:rPr>
+        <w:t xml:space="preserve">son los que terminan de </w:t>
+      </w:r>
+      <w:r>
+        <w:rPr>
+          <w:rFonts w:ascii="Times New Roman" w:hAnsi="Times New Roman" w:cs="Times New Roman"/>
+          <w:sz w:val="24"/>
+          <w:szCs w:val="24"/>
+          <w:lang w:val="es-CR"/>
+        </w:rPr>
+        <w:t>ensucia</w:t>
+      </w:r>
+      <w:r>
+        <w:rPr>
+          <w:rFonts w:ascii="Times New Roman" w:hAnsi="Times New Roman" w:cs="Times New Roman"/>
+          <w:sz w:val="24"/>
+          <w:szCs w:val="24"/>
+          <w:lang w:val="es-CR"/>
+        </w:rPr>
+        <w:t>r</w:t>
+      </w:r>
+      <w:r>
+        <w:rPr>
+          <w:rFonts w:ascii="Times New Roman" w:hAnsi="Times New Roman" w:cs="Times New Roman"/>
+          <w:sz w:val="24"/>
+          <w:szCs w:val="24"/>
+          <w:lang w:val="es-CR"/>
+        </w:rPr>
+        <w:t xml:space="preserve"> la imagen</w:t>
+      </w:r>
+      <w:r>
+        <w:rPr>
+          <w:rFonts w:ascii="Times New Roman" w:hAnsi="Times New Roman" w:cs="Times New Roman"/>
+          <w:sz w:val="24"/>
+          <w:szCs w:val="24"/>
+          <w:lang w:val="es-CR"/>
+        </w:rPr>
+        <w:t xml:space="preserve"> </w:t>
+      </w:r>
+      <w:r>
+        <w:rPr>
+          <w:rFonts w:ascii="Times New Roman" w:hAnsi="Times New Roman" w:cs="Times New Roman"/>
+          <w:sz w:val="24"/>
+          <w:szCs w:val="24"/>
+          <w:lang w:val="es-CR"/>
+        </w:rPr>
+        <w:t xml:space="preserve">de los </w:t>
+      </w:r>
+      <w:r>
+        <w:rPr>
+          <w:rFonts w:ascii="Times New Roman" w:hAnsi="Times New Roman" w:cs="Times New Roman"/>
+          <w:sz w:val="24"/>
+          <w:szCs w:val="24"/>
+          <w:lang w:val="es-CR"/>
+        </w:rPr>
+        <w:t>empleados públicos</w:t>
+      </w:r>
+      <w:r>
+        <w:rPr>
+          <w:rFonts w:ascii="Times New Roman" w:hAnsi="Times New Roman" w:cs="Times New Roman"/>
+          <w:sz w:val="24"/>
+          <w:szCs w:val="24"/>
+          <w:lang w:val="es-CR"/>
+        </w:rPr>
+        <w:t xml:space="preserve"> con escándalos y polémicas</w:t>
+      </w:r>
+      <w:r>
+        <w:rPr>
+          <w:rFonts w:ascii="Times New Roman" w:hAnsi="Times New Roman" w:cs="Times New Roman"/>
+          <w:sz w:val="24"/>
+          <w:szCs w:val="24"/>
+          <w:lang w:val="es-CR"/>
+        </w:rPr>
+        <w:t>.</w:t>
+      </w:r>
+    </w:p>
+    <w:p>
+      <w:pPr>
+        <w:spacing w:line="360" w:lineRule="auto"/>
+        <w:jc w:val="both"/>
+        <w:rPr>
+          <w:rFonts w:ascii="Times New Roman" w:hAnsi="Times New Roman" w:cs="Times New Roman"/>
+          <w:sz w:val="24"/>
+          <w:szCs w:val="24"/>
+          <w:lang w:val="es-CR"/>
+        </w:rPr>
+      </w:pPr>
+      <w:r>
+        <w:rPr>
+          <w:rFonts w:ascii="Times New Roman" w:hAnsi="Times New Roman" w:cs="Times New Roman"/>
+          <w:sz w:val="24"/>
+          <w:szCs w:val="24"/>
+          <w:lang w:val="es-CR"/>
+        </w:rPr>
+        <w:t xml:space="preserve">Para el caso de las municipalidades esto sería un gran error, ya que el gobierno central no siempre está al tanto de lo que </w:t>
+      </w:r>
+      <w:r>
+        <w:rPr>
+          <w:rFonts w:ascii="Times New Roman" w:hAnsi="Times New Roman" w:cs="Times New Roman"/>
+          <w:sz w:val="24"/>
+          <w:szCs w:val="24"/>
+          <w:lang w:val="es-CR"/>
+        </w:rPr>
+        <w:t xml:space="preserve">las diferentes regiones del país necesitan, por </w:t>
+      </w:r>
+      <w:r>
+        <w:rPr>
+          <w:rFonts w:ascii="Times New Roman" w:hAnsi="Times New Roman" w:cs="Times New Roman"/>
+          <w:sz w:val="24"/>
+          <w:szCs w:val="24"/>
+          <w:lang w:val="es-CR"/>
+        </w:rPr>
+        <w:t>ejemplo,</w:t>
+      </w:r>
+      <w:r>
+        <w:rPr>
+          <w:rFonts w:ascii="Times New Roman" w:hAnsi="Times New Roman" w:cs="Times New Roman"/>
+          <w:sz w:val="24"/>
+          <w:szCs w:val="24"/>
+          <w:lang w:val="es-CR"/>
+        </w:rPr>
+        <w:t xml:space="preserve"> podría ser que en una municipalidad se hiciera necesario la contratación inmediata de un asistente administrativo</w:t>
+      </w:r>
+      <w:r>
+        <w:rPr>
+          <w:rFonts w:ascii="Times New Roman" w:hAnsi="Times New Roman" w:cs="Times New Roman"/>
+          <w:sz w:val="24"/>
+          <w:szCs w:val="24"/>
+          <w:lang w:val="es-CR"/>
+        </w:rPr>
+        <w:t xml:space="preserve"> </w:t>
+      </w:r>
+      <w:r>
+        <w:rPr>
+          <w:rFonts w:ascii="Times New Roman" w:hAnsi="Times New Roman" w:cs="Times New Roman"/>
+          <w:sz w:val="24"/>
+          <w:szCs w:val="24"/>
+          <w:lang w:val="es-CR"/>
+        </w:rPr>
+        <w:t>ya que la carga laboral se ha incrementado, con este plan la inmediata acción se vería afectada</w:t>
+      </w:r>
+      <w:r>
+        <w:rPr>
+          <w:rFonts w:ascii="Times New Roman" w:hAnsi="Times New Roman" w:cs="Times New Roman"/>
+          <w:sz w:val="24"/>
+          <w:szCs w:val="24"/>
+          <w:lang w:val="es-CR"/>
+        </w:rPr>
+        <w:t xml:space="preserve">, ya que no dependería de si misma para incluir en planilla al nuevo </w:t>
+      </w:r>
+      <w:r>
+        <w:rPr>
+          <w:rFonts w:ascii="Times New Roman" w:hAnsi="Times New Roman" w:cs="Times New Roman"/>
+          <w:sz w:val="24"/>
+          <w:szCs w:val="24"/>
+          <w:lang w:val="es-CR"/>
+        </w:rPr>
+        <w:t xml:space="preserve">o la nueva </w:t>
+      </w:r>
+      <w:r>
+        <w:rPr>
+          <w:rFonts w:ascii="Times New Roman" w:hAnsi="Times New Roman" w:cs="Times New Roman"/>
+          <w:sz w:val="24"/>
+          <w:szCs w:val="24"/>
+          <w:lang w:val="es-CR"/>
+        </w:rPr>
+        <w:t>asistente</w:t>
+      </w:r>
+      <w:r>
+        <w:rPr>
+          <w:rFonts w:ascii="Times New Roman" w:hAnsi="Times New Roman" w:cs="Times New Roman"/>
+          <w:sz w:val="24"/>
+          <w:szCs w:val="24"/>
+          <w:lang w:val="es-CR"/>
+        </w:rPr>
+        <w:t>.</w:t>
+      </w:r>
+      <w:r>
+        <w:rPr>
+          <w:rFonts w:ascii="Times New Roman" w:hAnsi="Times New Roman" w:cs="Times New Roman"/>
+          <w:sz w:val="24"/>
+          <w:szCs w:val="24"/>
+          <w:lang w:val="es-CR"/>
+        </w:rPr>
+        <w:t xml:space="preserve"> Esto se ve mayormente reflejado cuando el gobierno central parece solo poner atención al sector de la GAM, olvidando que Costa Rica no es solo San José, Heredia y Alajuela</w:t>
+      </w:r>
+      <w:r>
+        <w:rPr>
+          <w:rFonts w:ascii="Times New Roman" w:hAnsi="Times New Roman" w:cs="Times New Roman"/>
+          <w:sz w:val="24"/>
+          <w:szCs w:val="24"/>
+          <w:lang w:val="es-CR"/>
+        </w:rPr>
+        <w:t xml:space="preserve"> centro</w:t>
+      </w:r>
+      <w:r>
+        <w:rPr>
+          <w:rFonts w:ascii="Times New Roman" w:hAnsi="Times New Roman" w:cs="Times New Roman"/>
+          <w:sz w:val="24"/>
+          <w:szCs w:val="24"/>
+          <w:lang w:val="es-CR"/>
+        </w:rPr>
+        <w:t>.</w:t>
+      </w:r>
+    </w:p>
+    <w:p>
+      <w:pPr>
+        <w:spacing w:line="360" w:lineRule="auto"/>
+        <w:jc w:val="both"/>
+        <w:rPr>
+          <w:rFonts w:ascii="Times New Roman" w:hAnsi="Times New Roman" w:cs="Times New Roman"/>
+          <w:sz w:val="24"/>
+          <w:szCs w:val="24"/>
+          <w:lang w:val="es-CR"/>
+        </w:rPr>
+      </w:pPr>
+      <w:r>
+        <w:rPr>
+          <w:rFonts w:ascii="Times New Roman" w:hAnsi="Times New Roman" w:cs="Times New Roman"/>
+          <w:sz w:val="24"/>
+          <w:szCs w:val="24"/>
+          <w:lang w:val="es-CR"/>
+        </w:rPr>
+        <w:t>Existe un punto en donde el plan puede tener algún sentido, tal es el caso del ajuste y regulación de salarios y que estos dependan del mercado internacional y que no se asignen de forma antojadiza.</w:t>
+      </w:r>
+      <w:r>
+        <w:rPr>
+          <w:rFonts w:ascii="Times New Roman" w:hAnsi="Times New Roman" w:cs="Times New Roman"/>
+          <w:sz w:val="24"/>
+          <w:szCs w:val="24"/>
+          <w:lang w:val="es-CR"/>
+        </w:rPr>
+        <w:t xml:space="preserve"> Ya que actualmente los salarios asignados hacia los empleados públicos que se ven </w:t>
+      </w:r>
+      <w:r>
+        <w:rPr>
+          <w:rFonts w:ascii="Times New Roman" w:hAnsi="Times New Roman" w:cs="Times New Roman"/>
+          <w:sz w:val="24"/>
+          <w:szCs w:val="24"/>
+          <w:lang w:val="es-CR"/>
+        </w:rPr>
+        <w:lastRenderedPageBreak/>
+        <w:t xml:space="preserve">afectados con dicho plan, algunas veces se aprueban sin ningún </w:t>
+      </w:r>
+      <w:r>
+        <w:rPr>
+          <w:rFonts w:ascii="Times New Roman" w:hAnsi="Times New Roman" w:cs="Times New Roman"/>
+          <w:sz w:val="24"/>
+          <w:szCs w:val="24"/>
+          <w:lang w:val="es-CR"/>
+        </w:rPr>
+        <w:t xml:space="preserve">tipo de </w:t>
+      </w:r>
+      <w:r>
+        <w:rPr>
+          <w:rFonts w:ascii="Times New Roman" w:hAnsi="Times New Roman" w:cs="Times New Roman"/>
+          <w:sz w:val="24"/>
+          <w:szCs w:val="24"/>
+          <w:lang w:val="es-CR"/>
+        </w:rPr>
+        <w:t xml:space="preserve">control, lo cual podría representar una amenaza para las finanzas públicas, sin </w:t>
+      </w:r>
+      <w:r>
+        <w:rPr>
+          <w:rFonts w:ascii="Times New Roman" w:hAnsi="Times New Roman" w:cs="Times New Roman"/>
+          <w:sz w:val="24"/>
+          <w:szCs w:val="24"/>
+          <w:lang w:val="es-CR"/>
+        </w:rPr>
+        <w:t>embargo,</w:t>
+      </w:r>
+      <w:r>
+        <w:rPr>
+          <w:rFonts w:ascii="Times New Roman" w:hAnsi="Times New Roman" w:cs="Times New Roman"/>
+          <w:sz w:val="24"/>
+          <w:szCs w:val="24"/>
+          <w:lang w:val="es-CR"/>
+        </w:rPr>
+        <w:t xml:space="preserve"> </w:t>
+      </w:r>
+      <w:r>
+        <w:rPr>
+          <w:rFonts w:ascii="Times New Roman" w:hAnsi="Times New Roman" w:cs="Times New Roman"/>
+          <w:sz w:val="24"/>
+          <w:szCs w:val="24"/>
+          <w:lang w:val="es-CR"/>
+        </w:rPr>
+        <w:t xml:space="preserve">hay que recalcar que </w:t>
+      </w:r>
+      <w:r>
+        <w:rPr>
+          <w:rFonts w:ascii="Times New Roman" w:hAnsi="Times New Roman" w:cs="Times New Roman"/>
+          <w:sz w:val="24"/>
+          <w:szCs w:val="24"/>
+          <w:lang w:val="es-CR"/>
+        </w:rPr>
+        <w:t xml:space="preserve">este </w:t>
+      </w:r>
+      <w:r>
+        <w:rPr>
+          <w:rFonts w:ascii="Times New Roman" w:hAnsi="Times New Roman" w:cs="Times New Roman"/>
+          <w:sz w:val="24"/>
+          <w:szCs w:val="24"/>
+          <w:lang w:val="es-CR"/>
+        </w:rPr>
+        <w:t>no sería el único motivo</w:t>
+      </w:r>
+      <w:r>
+        <w:rPr>
+          <w:rFonts w:ascii="Times New Roman" w:hAnsi="Times New Roman" w:cs="Times New Roman"/>
+          <w:sz w:val="24"/>
+          <w:szCs w:val="24"/>
+          <w:lang w:val="es-CR"/>
+        </w:rPr>
+        <w:t xml:space="preserve"> de dicho problema</w:t>
+      </w:r>
+      <w:r>
+        <w:rPr>
+          <w:rFonts w:ascii="Times New Roman" w:hAnsi="Times New Roman" w:cs="Times New Roman"/>
+          <w:sz w:val="24"/>
+          <w:szCs w:val="24"/>
+          <w:lang w:val="es-CR"/>
+        </w:rPr>
+        <w:t>, como vio en los párrafos anteriores</w:t>
+      </w:r>
+      <w:r>
+        <w:rPr>
+          <w:rFonts w:ascii="Times New Roman" w:hAnsi="Times New Roman" w:cs="Times New Roman"/>
+          <w:sz w:val="24"/>
+          <w:szCs w:val="24"/>
+          <w:lang w:val="es-CR"/>
+        </w:rPr>
+        <w:t>.</w:t>
+      </w:r>
+    </w:p>
+    <w:p>
+      <w:pPr>
+        <w:spacing w:line="360" w:lineRule="auto"/>
+        <w:jc w:val="both"/>
+        <w:rPr>
+          <w:rFonts w:ascii="Times New Roman" w:hAnsi="Times New Roman" w:cs="Times New Roman"/>
+          <w:sz w:val="24"/>
+          <w:szCs w:val="24"/>
+          <w:lang w:val="es-CR"/>
+        </w:rPr>
+      </w:pPr>
     </w:p>
     <w:sectPr>
-      <w:footerReference w:type="default" r:id="rId7"/>
+      <w:footerReference w:type="default" r:id="rId6"/>
       <w:pgSz w:w="12240" w:h="15840"/>
       <w:pgMar w:top="1440" w:right="1440" w:bottom="1440" w:left="1440" w:header="720" w:footer="720" w:gutter="0"/>
       <w:cols w:space="720"/>
@@ -1650,7 +2610,7 @@
 </file>
 
 <file path=word/endnotes.xml><?xml version="1.0" encoding="utf-8"?>
-<w:endnotes xmlns:wpc="http://schemas.microsoft.com/office/word/2010/wordprocessingCanvas" xmlns:mc="http://schemas.openxmlformats.org/markup-compatibility/2006" xmlns:o="urn:schemas-microsoft-com:office:office" xmlns:r="http://schemas.openxmlformats.org/officeDocument/2006/relationships" xmlns:m="http://schemas.openxmlformats.org/officeDocument/2006/math" xmlns:v="urn:schemas-microsoft-com:vml" xmlns:wp14="http://schemas.microsoft.com/office/word/2010/wordprocessingDrawing" xmlns:wp="http://schemas.openxmlformats.org/drawingml/2006/wordprocessingDrawing" xmlns:w10="urn:schemas-microsoft-com:office:word" xmlns:w="http://schemas.openxmlformats.org/wordprocessingml/2006/main" xmlns:w14="http://schemas.microsoft.com/office/word/2010/wordml" xmlns:wpg="http://schemas.microsoft.com/office/word/2010/wordprocessingGroup" xmlns:wpi="http://schemas.microsoft.com/office/word/2010/wordprocessingInk" xmlns:wne="http://schemas.microsoft.com/office/word/2006/wordml" xmlns:wps="http://schemas.microsoft.com/office/word/2010/wordprocessingShape" mc:Ignorable="w14 wp14">
+<w:endnotes xmlns:wpc="http://schemas.microsoft.com/office/word/2010/wordprocessingCanvas" xmlns:cx="http://schemas.microsoft.com/office/drawing/2014/chartex" xmlns:cx1="http://schemas.microsoft.com/office/drawing/2015/9/8/chartex" xmlns:cx2="http://schemas.microsoft.com/office/drawing/2015/10/21/chartex" xmlns:cx3="http://schemas.microsoft.com/office/drawing/2016/5/9/chartex" xmlns:cx4="http://schemas.microsoft.com/office/drawing/2016/5/10/chartex" xmlns:cx5="http://schemas.microsoft.com/office/drawing/2016/5/11/chartex" xmlns:cx6="http://schemas.microsoft.com/office/drawing/2016/5/12/chartex" xmlns:cx7="http://schemas.microsoft.com/office/drawing/2016/5/13/chartex" xmlns:cx8="http://schemas.microsoft.com/office/drawing/2016/5/14/chartex" xmlns:mc="http://schemas.openxmlformats.org/markup-compatibility/2006" xmlns:aink="http://schemas.microsoft.com/office/drawing/2016/ink" xmlns:am3d="http://schemas.microsoft.com/office/drawing/2017/model3d" xmlns:o="urn:schemas-microsoft-com:office:office" xmlns:r="http://schemas.openxmlformats.org/officeDocument/2006/relationships" xmlns:m="http://schemas.openxmlformats.org/officeDocument/2006/math" xmlns:v="urn:schemas-microsoft-com:vml" xmlns:wp14="http://schemas.microsoft.com/office/word/2010/wordprocessingDrawing" xmlns:wp="http://schemas.openxmlformats.org/drawingml/2006/wordprocessingDrawing" xmlns:w10="urn:schemas-microsoft-com:office:word" xmlns:w="http://schemas.openxmlformats.org/wordprocessingml/2006/main" xmlns:w14="http://schemas.microsoft.com/office/word/2010/wordml" xmlns:w15="http://schemas.microsoft.com/office/word/2012/wordml" xmlns:w16cex="http://schemas.microsoft.com/office/word/2018/wordml/cex" xmlns:w16cid="http://schemas.microsoft.com/office/word/2016/wordml/cid" xmlns:w16="http://schemas.microsoft.com/office/word/2018/wordml" xmlns:w16se="http://schemas.microsoft.com/office/word/2015/wordml/symex" xmlns:wpg="http://schemas.microsoft.com/office/word/2010/wordprocessingGroup" xmlns:wpi="http://schemas.microsoft.com/office/word/2010/wordprocessingInk" xmlns:wne="http://schemas.microsoft.com/office/word/2006/wordml" xmlns:wps="http://schemas.microsoft.com/office/word/2010/wordprocessingShape" mc:Ignorable="w14 w15 w16se w16cid w16 w16cex wp14">
   <w:endnote w:type="separator" w:id="-1">
     <w:p>
       <w:pPr>
@@ -1675,7 +2635,7 @@
 </file>
 
 <file path=word/footer1.xml><?xml version="1.0" encoding="utf-8"?>
-<w:ftr xmlns:wpc="http://schemas.microsoft.com/office/word/2010/wordprocessingCanvas" xmlns:mc="http://schemas.openxmlformats.org/markup-compatibility/2006" xmlns:o="urn:schemas-microsoft-com:office:office" xmlns:r="http://schemas.openxmlformats.org/officeDocument/2006/relationships" xmlns:m="http://schemas.openxmlformats.org/officeDocument/2006/math" xmlns:v="urn:schemas-microsoft-com:vml" xmlns:wp14="http://schemas.microsoft.com/office/word/2010/wordprocessingDrawing" xmlns:wp="http://schemas.openxmlformats.org/drawingml/2006/wordprocessingDrawing" xmlns:w10="urn:schemas-microsoft-com:office:word" xmlns:w="http://schemas.openxmlformats.org/wordprocessingml/2006/main" xmlns:w14="http://schemas.microsoft.com/office/word/2010/wordml" xmlns:wpg="http://schemas.microsoft.com/office/word/2010/wordprocessingGroup" xmlns:wpi="http://schemas.microsoft.com/office/word/2010/wordprocessingInk" xmlns:wne="http://schemas.microsoft.com/office/word/2006/wordml" xmlns:wps="http://schemas.microsoft.com/office/word/2010/wordprocessingShape" mc:Ignorable="w14 wp14">
+<w:ftr xmlns:wpc="http://schemas.microsoft.com/office/word/2010/wordprocessingCanvas" xmlns:cx="http://schemas.microsoft.com/office/drawing/2014/chartex" xmlns:cx1="http://schemas.microsoft.com/office/drawing/2015/9/8/chartex" xmlns:cx2="http://schemas.microsoft.com/office/drawing/2015/10/21/chartex" xmlns:cx3="http://schemas.microsoft.com/office/drawing/2016/5/9/chartex" xmlns:cx4="http://schemas.microsoft.com/office/drawing/2016/5/10/chartex" xmlns:cx5="http://schemas.microsoft.com/office/drawing/2016/5/11/chartex" xmlns:cx6="http://schemas.microsoft.com/office/drawing/2016/5/12/chartex" xmlns:cx7="http://schemas.microsoft.com/office/drawing/2016/5/13/chartex" xmlns:cx8="http://schemas.microsoft.com/office/drawing/2016/5/14/chartex" xmlns:mc="http://schemas.openxmlformats.org/markup-compatibility/2006" xmlns:aink="http://schemas.microsoft.com/office/drawing/2016/ink" xmlns:am3d="http://schemas.microsoft.com/office/drawing/2017/model3d" xmlns:o="urn:schemas-microsoft-com:office:office" xmlns:r="http://schemas.openxmlformats.org/officeDocument/2006/relationships" xmlns:m="http://schemas.openxmlformats.org/officeDocument/2006/math" xmlns:v="urn:schemas-microsoft-com:vml" xmlns:wp14="http://schemas.microsoft.com/office/word/2010/wordprocessingDrawing" xmlns:wp="http://schemas.openxmlformats.org/drawingml/2006/wordprocessingDrawing" xmlns:w10="urn:schemas-microsoft-com:office:word" xmlns:w="http://schemas.openxmlformats.org/wordprocessingml/2006/main" xmlns:w14="http://schemas.microsoft.com/office/word/2010/wordml" xmlns:w15="http://schemas.microsoft.com/office/word/2012/wordml" xmlns:w16cex="http://schemas.microsoft.com/office/word/2018/wordml/cex" xmlns:w16cid="http://schemas.microsoft.com/office/word/2016/wordml/cid" xmlns:w16="http://schemas.microsoft.com/office/word/2018/wordml" xmlns:w16se="http://schemas.microsoft.com/office/word/2015/wordml/symex" xmlns:wpg="http://schemas.microsoft.com/office/word/2010/wordprocessingGroup" xmlns:wpi="http://schemas.microsoft.com/office/word/2010/wordprocessingInk" xmlns:wne="http://schemas.microsoft.com/office/word/2006/wordml" xmlns:wps="http://schemas.microsoft.com/office/word/2010/wordprocessingShape" mc:Ignorable="w14 w15 w16se w16cid w16 w16cex wp14">
   <w:sdt>
     <w:sdtPr>
       <w:id w:val="-1738083657"/>
@@ -1688,7 +2648,7 @@
     <w:sdtContent>
       <w:p>
         <w:pPr>
-          <w:pStyle w:val="Piedepgina"/>
+          <w:pStyle w:val="Footer"/>
           <w:jc w:val="center"/>
         </w:pPr>
         <w:r>
@@ -1715,14 +2675,14 @@
   </w:sdt>
   <w:p>
     <w:pPr>
-      <w:pStyle w:val="Piedepgina"/>
+      <w:pStyle w:val="Footer"/>
     </w:pPr>
   </w:p>
 </w:ftr>
 </file>
 
 <file path=word/footnotes.xml><?xml version="1.0" encoding="utf-8"?>
-<w:footnotes xmlns:wpc="http://schemas.microsoft.com/office/word/2010/wordprocessingCanvas" xmlns:mc="http://schemas.openxmlformats.org/markup-compatibility/2006" xmlns:o="urn:schemas-microsoft-com:office:office" xmlns:r="http://schemas.openxmlformats.org/officeDocument/2006/relationships" xmlns:m="http://schemas.openxmlformats.org/officeDocument/2006/math" xmlns:v="urn:schemas-microsoft-com:vml" xmlns:wp14="http://schemas.microsoft.com/office/word/2010/wordprocessingDrawing" xmlns:wp="http://schemas.openxmlformats.org/drawingml/2006/wordprocessingDrawing" xmlns:w10="urn:schemas-microsoft-com:office:word" xmlns:w="http://schemas.openxmlformats.org/wordprocessingml/2006/main" xmlns:w14="http://schemas.microsoft.com/office/word/2010/wordml" xmlns:wpg="http://schemas.microsoft.com/office/word/2010/wordprocessingGroup" xmlns:wpi="http://schemas.microsoft.com/office/word/2010/wordprocessingInk" xmlns:wne="http://schemas.microsoft.com/office/word/2006/wordml" xmlns:wps="http://schemas.microsoft.com/office/word/2010/wordprocessingShape" mc:Ignorable="w14 wp14">
+<w:footnotes xmlns:wpc="http://schemas.microsoft.com/office/word/2010/wordprocessingCanvas" xmlns:cx="http://schemas.microsoft.com/office/drawing/2014/chartex" xmlns:cx1="http://schemas.microsoft.com/office/drawing/2015/9/8/chartex" xmlns:cx2="http://schemas.microsoft.com/office/drawing/2015/10/21/chartex" xmlns:cx3="http://schemas.microsoft.com/office/drawing/2016/5/9/chartex" xmlns:cx4="http://schemas.microsoft.com/office/drawing/2016/5/10/chartex" xmlns:cx5="http://schemas.microsoft.com/office/drawing/2016/5/11/chartex" xmlns:cx6="http://schemas.microsoft.com/office/drawing/2016/5/12/chartex" xmlns:cx7="http://schemas.microsoft.com/office/drawing/2016/5/13/chartex" xmlns:cx8="http://schemas.microsoft.com/office/drawing/2016/5/14/chartex" xmlns:mc="http://schemas.openxmlformats.org/markup-compatibility/2006" xmlns:aink="http://schemas.microsoft.com/office/drawing/2016/ink" xmlns:am3d="http://schemas.microsoft.com/office/drawing/2017/model3d" xmlns:o="urn:schemas-microsoft-com:office:office" xmlns:r="http://schemas.openxmlformats.org/officeDocument/2006/relationships" xmlns:m="http://schemas.openxmlformats.org/officeDocument/2006/math" xmlns:v="urn:schemas-microsoft-com:vml" xmlns:wp14="http://schemas.microsoft.com/office/word/2010/wordprocessingDrawing" xmlns:wp="http://schemas.openxmlformats.org/drawingml/2006/wordprocessingDrawing" xmlns:w10="urn:schemas-microsoft-com:office:word" xmlns:w="http://schemas.openxmlformats.org/wordprocessingml/2006/main" xmlns:w14="http://schemas.microsoft.com/office/word/2010/wordml" xmlns:w15="http://schemas.microsoft.com/office/word/2012/wordml" xmlns:w16cex="http://schemas.microsoft.com/office/word/2018/wordml/cex" xmlns:w16cid="http://schemas.microsoft.com/office/word/2016/wordml/cid" xmlns:w16="http://schemas.microsoft.com/office/word/2018/wordml" xmlns:w16se="http://schemas.microsoft.com/office/word/2015/wordml/symex" xmlns:wpg="http://schemas.microsoft.com/office/word/2010/wordprocessingGroup" xmlns:wpi="http://schemas.microsoft.com/office/word/2010/wordprocessingInk" xmlns:wne="http://schemas.microsoft.com/office/word/2006/wordml" xmlns:wps="http://schemas.microsoft.com/office/word/2010/wordprocessingShape" mc:Ignorable="w14 w15 w16se w16cid w16 w16cex wp14">
   <w:footnote w:type="separator" w:id="-1">
     <w:p>
       <w:pPr>
@@ -1747,7 +2707,7 @@
 </file>
 
 <file path=word/styles.xml><?xml version="1.0" encoding="utf-8"?>
-<w:styles xmlns:mc="http://schemas.openxmlformats.org/markup-compatibility/2006" xmlns:r="http://schemas.openxmlformats.org/officeDocument/2006/relationships" xmlns:w="http://schemas.openxmlformats.org/wordprocessingml/2006/main" xmlns:w14="http://schemas.microsoft.com/office/word/2010/wordml" mc:Ignorable="w14">
+<w:styles xmlns:mc="http://schemas.openxmlformats.org/markup-compatibility/2006" xmlns:r="http://schemas.openxmlformats.org/officeDocument/2006/relationships" xmlns:w="http://schemas.openxmlformats.org/wordprocessingml/2006/main" xmlns:w14="http://schemas.microsoft.com/office/word/2010/wordml" xmlns:w15="http://schemas.microsoft.com/office/word/2012/wordml" xmlns:w16cex="http://schemas.microsoft.com/office/word/2018/wordml/cex" xmlns:w16cid="http://schemas.microsoft.com/office/word/2016/wordml/cid" xmlns:w16="http://schemas.microsoft.com/office/word/2018/wordml" xmlns:w16se="http://schemas.microsoft.com/office/word/2015/wordml/symex" mc:Ignorable="w14 w15 w16se w16cid w16 w16cex">
   <w:docDefaults>
     <w:rPrDefault>
       <w:rPr>
@@ -1763,144 +2723,383 @@
       </w:pPr>
     </w:pPrDefault>
   </w:docDefaults>
-  <w:latentStyles w:defLockedState="0" w:defUIPriority="99" w:defSemiHidden="1" w:defUnhideWhenUsed="1" w:defQFormat="0" w:count="267">
-    <w:lsdException w:name="Normal" w:semiHidden="0" w:uiPriority="0" w:unhideWhenUsed="0" w:qFormat="1"/>
-    <w:lsdException w:name="heading 1" w:semiHidden="0" w:uiPriority="9" w:unhideWhenUsed="0" w:qFormat="1"/>
-    <w:lsdException w:name="heading 2" w:uiPriority="9" w:qFormat="1"/>
-    <w:lsdException w:name="heading 3" w:uiPriority="9" w:qFormat="1"/>
-    <w:lsdException w:name="heading 4" w:uiPriority="9" w:qFormat="1"/>
-    <w:lsdException w:name="heading 5" w:uiPriority="9" w:qFormat="1"/>
-    <w:lsdException w:name="heading 6" w:uiPriority="9" w:qFormat="1"/>
-    <w:lsdException w:name="heading 7" w:uiPriority="9" w:qFormat="1"/>
-    <w:lsdException w:name="heading 8" w:uiPriority="9" w:qFormat="1"/>
-    <w:lsdException w:name="heading 9" w:uiPriority="9" w:qFormat="1"/>
-    <w:lsdException w:name="toc 1" w:uiPriority="39"/>
-    <w:lsdException w:name="toc 2" w:uiPriority="39"/>
-    <w:lsdException w:name="toc 3" w:uiPriority="39"/>
-    <w:lsdException w:name="toc 4" w:uiPriority="39"/>
-    <w:lsdException w:name="toc 5" w:uiPriority="39"/>
-    <w:lsdException w:name="toc 6" w:uiPriority="39"/>
-    <w:lsdException w:name="toc 7" w:uiPriority="39"/>
-    <w:lsdException w:name="toc 8" w:uiPriority="39"/>
-    <w:lsdException w:name="toc 9" w:uiPriority="39"/>
-    <w:lsdException w:name="caption" w:uiPriority="35" w:qFormat="1"/>
-    <w:lsdException w:name="Title" w:semiHidden="0" w:uiPriority="10" w:unhideWhenUsed="0" w:qFormat="1"/>
-    <w:lsdException w:name="Default Paragraph Font" w:uiPriority="1"/>
-    <w:lsdException w:name="Subtitle" w:semiHidden="0" w:uiPriority="11" w:unhideWhenUsed="0" w:qFormat="1"/>
-    <w:lsdException w:name="Strong" w:semiHidden="0" w:uiPriority="22" w:unhideWhenUsed="0" w:qFormat="1"/>
-    <w:lsdException w:name="Emphasis" w:semiHidden="0" w:uiPriority="20" w:unhideWhenUsed="0" w:qFormat="1"/>
-    <w:lsdException w:name="Table Grid" w:uiPriority="59"/>
-    <w:lsdException w:name="Placeholder Text" w:unhideWhenUsed="0"/>
-    <w:lsdException w:name="No Spacing" w:semiHidden="0" w:uiPriority="1" w:unhideWhenUsed="0" w:qFormat="1"/>
-    <w:lsdException w:name="Light Shading" w:semiHidden="0" w:uiPriority="60" w:unhideWhenUsed="0"/>
-    <w:lsdException w:name="Light List" w:semiHidden="0" w:uiPriority="61" w:unhideWhenUsed="0"/>
-    <w:lsdException w:name="Light Grid" w:semiHidden="0" w:uiPriority="62" w:unhideWhenUsed="0"/>
-    <w:lsdException w:name="Medium Shading 1" w:semiHidden="0" w:uiPriority="63" w:unhideWhenUsed="0"/>
-    <w:lsdException w:name="Medium Shading 2" w:semiHidden="0" w:uiPriority="64" w:unhideWhenUsed="0"/>
-    <w:lsdException w:name="Medium List 1" w:semiHidden="0" w:uiPriority="65" w:unhideWhenUsed="0"/>
-    <w:lsdException w:name="Medium List 2" w:semiHidden="0" w:uiPriority="66" w:unhideWhenUsed="0"/>
-    <w:lsdException w:name="Medium Grid 1" w:semiHidden="0" w:uiPriority="67" w:unhideWhenUsed="0"/>
-    <w:lsdException w:name="Medium Grid 2" w:semiHidden="0" w:uiPriority="68" w:unhideWhenUsed="0"/>
-    <w:lsdException w:name="Medium Grid 3" w:semiHidden="0" w:uiPriority="69" w:unhideWhenUsed="0"/>
-    <w:lsdException w:name="Dark List" w:semiHidden="0" w:uiPriority="70" w:unhideWhenUsed="0"/>
-    <w:lsdException w:name="Colorful Shading" w:semiHidden="0" w:uiPriority="71" w:unhideWhenUsed="0"/>
-    <w:lsdException w:name="Colorful List" w:semiHidden="0" w:uiPriority="72" w:unhideWhenUsed="0"/>
-    <w:lsdException w:name="Colorful Grid" w:semiHidden="0" w:uiPriority="73" w:unhideWhenUsed="0"/>
-    <w:lsdException w:name="Light Shading Accent 1" w:semiHidden="0" w:uiPriority="60" w:unhideWhenUsed="0"/>
-    <w:lsdException w:name="Light List Accent 1" w:semiHidden="0" w:uiPriority="61" w:unhideWhenUsed="0"/>
-    <w:lsdException w:name="Light Grid Accent 1" w:semiHidden="0" w:uiPriority="62" w:unhideWhenUsed="0"/>
-    <w:lsdException w:name="Medium Shading 1 Accent 1" w:semiHidden="0" w:uiPriority="63" w:unhideWhenUsed="0"/>
-    <w:lsdException w:name="Medium Shading 2 Accent 1" w:semiHidden="0" w:uiPriority="64" w:unhideWhenUsed="0"/>
-    <w:lsdException w:name="Medium List 1 Accent 1" w:semiHidden="0" w:uiPriority="65" w:unhideWhenUsed="0"/>
-    <w:lsdException w:name="Revision" w:unhideWhenUsed="0"/>
-    <w:lsdException w:name="List Paragraph" w:semiHidden="0" w:uiPriority="34" w:unhideWhenUsed="0" w:qFormat="1"/>
-    <w:lsdException w:name="Quote" w:semiHidden="0" w:uiPriority="29" w:unhideWhenUsed="0" w:qFormat="1"/>
-    <w:lsdException w:name="Intense Quote" w:semiHidden="0" w:uiPriority="30" w:unhideWhenUsed="0" w:qFormat="1"/>
-    <w:lsdException w:name="Medium List 2 Accent 1" w:semiHidden="0" w:uiPriority="66" w:unhideWhenUsed="0"/>
-    <w:lsdException w:name="Medium Grid 1 Accent 1" w:semiHidden="0" w:uiPriority="67" w:unhideWhenUsed="0"/>
-    <w:lsdException w:name="Medium Grid 2 Accent 1" w:semiHidden="0" w:uiPriority="68" w:unhideWhenUsed="0"/>
-    <w:lsdException w:name="Medium Grid 3 Accent 1" w:semiHidden="0" w:uiPriority="69" w:unhideWhenUsed="0"/>
-    <w:lsdException w:name="Dark List Accent 1" w:semiHidden="0" w:uiPriority="70" w:unhideWhenUsed="0"/>
-    <w:lsdException w:name="Colorful Shading Accent 1" w:semiHidden="0" w:uiPriority="71" w:unhideWhenUsed="0"/>
-    <w:lsdException w:name="Colorful List Accent 1" w:semiHidden="0" w:uiPriority="72" w:unhideWhenUsed="0"/>
-    <w:lsdException w:name="Colorful Grid Accent 1" w:semiHidden="0" w:uiPriority="73" w:unhideWhenUsed="0"/>
-    <w:lsdException w:name="Light Shading Accent 2" w:semiHidden="0" w:uiPriority="60" w:unhideWhenUsed="0"/>
-    <w:lsdException w:name="Light List Accent 2" w:semiHidden="0" w:uiPriority="61" w:unhideWhenUsed="0"/>
-    <w:lsdException w:name="Light Grid Accent 2" w:semiHidden="0" w:uiPriority="62" w:unhideWhenUsed="0"/>
-    <w:lsdException w:name="Medium Shading 1 Accent 2" w:semiHidden="0" w:uiPriority="63" w:unhideWhenUsed="0"/>
-    <w:lsdException w:name="Medium Shading 2 Accent 2" w:semiHidden="0" w:uiPriority="64" w:unhideWhenUsed="0"/>
-    <w:lsdException w:name="Medium List 1 Accent 2" w:semiHidden="0" w:uiPriority="65" w:unhideWhenUsed="0"/>
-    <w:lsdException w:name="Medium List 2 Accent 2" w:semiHidden="0" w:uiPriority="66" w:unhideWhenUsed="0"/>
-    <w:lsdException w:name="Medium Grid 1 Accent 2" w:semiHidden="0" w:uiPriority="67" w:unhideWhenUsed="0"/>
-    <w:lsdException w:name="Medium Grid 2 Accent 2" w:semiHidden="0" w:uiPriority="68" w:unhideWhenUsed="0"/>
-    <w:lsdException w:name="Medium Grid 3 Accent 2" w:semiHidden="0" w:uiPriority="69" w:unhideWhenUsed="0"/>
-    <w:lsdException w:name="Dark List Accent 2" w:semiHidden="0" w:uiPriority="70" w:unhideWhenUsed="0"/>
-    <w:lsdException w:name="Colorful Shading Accent 2" w:semiHidden="0" w:uiPriority="71" w:unhideWhenUsed="0"/>
-    <w:lsdException w:name="Colorful List Accent 2" w:semiHidden="0" w:uiPriority="72" w:unhideWhenUsed="0"/>
-    <w:lsdException w:name="Colorful Grid Accent 2" w:semiHidden="0" w:uiPriority="73" w:unhideWhenUsed="0"/>
-    <w:lsdException w:name="Light Shading Accent 3" w:semiHidden="0" w:uiPriority="60" w:unhideWhenUsed="0"/>
-    <w:lsdException w:name="Light List Accent 3" w:semiHidden="0" w:uiPriority="61" w:unhideWhenUsed="0"/>
-    <w:lsdException w:name="Light Grid Accent 3" w:semiHidden="0" w:uiPriority="62" w:unhideWhenUsed="0"/>
-    <w:lsdException w:name="Medium Shading 1 Accent 3" w:semiHidden="0" w:uiPriority="63" w:unhideWhenUsed="0"/>
-    <w:lsdException w:name="Medium Shading 2 Accent 3" w:semiHidden="0" w:uiPriority="64" w:unhideWhenUsed="0"/>
-    <w:lsdException w:name="Medium List 1 Accent 3" w:semiHidden="0" w:uiPriority="65" w:unhideWhenUsed="0"/>
-    <w:lsdException w:name="Medium List 2 Accent 3" w:semiHidden="0" w:uiPriority="66" w:unhideWhenUsed="0"/>
-    <w:lsdException w:name="Medium Grid 1 Accent 3" w:semiHidden="0" w:uiPriority="67" w:unhideWhenUsed="0"/>
-    <w:lsdException w:name="Medium Grid 2 Accent 3" w:semiHidden="0" w:uiPriority="68" w:unhideWhenUsed="0"/>
-    <w:lsdException w:name="Medium Grid 3 Accent 3" w:semiHidden="0" w:uiPriority="69" w:unhideWhenUsed="0"/>
-    <w:lsdException w:name="Dark List Accent 3" w:semiHidden="0" w:uiPriority="70" w:unhideWhenUsed="0"/>
-    <w:lsdException w:name="Colorful Shading Accent 3" w:semiHidden="0" w:uiPriority="71" w:unhideWhenUsed="0"/>
-    <w:lsdException w:name="Colorful List Accent 3" w:semiHidden="0" w:uiPriority="72" w:unhideWhenUsed="0"/>
-    <w:lsdException w:name="Colorful Grid Accent 3" w:semiHidden="0" w:uiPriority="73" w:unhideWhenUsed="0"/>
-    <w:lsdException w:name="Light Shading Accent 4" w:semiHidden="0" w:uiPriority="60" w:unhideWhenUsed="0"/>
-    <w:lsdException w:name="Light List Accent 4" w:semiHidden="0" w:uiPriority="61" w:unhideWhenUsed="0"/>
-    <w:lsdException w:name="Light Grid Accent 4" w:semiHidden="0" w:uiPriority="62" w:unhideWhenUsed="0"/>
-    <w:lsdException w:name="Medium Shading 1 Accent 4" w:semiHidden="0" w:uiPriority="63" w:unhideWhenUsed="0"/>
-    <w:lsdException w:name="Medium Shading 2 Accent 4" w:semiHidden="0" w:uiPriority="64" w:unhideWhenUsed="0"/>
-    <w:lsdException w:name="Medium List 1 Accent 4" w:semiHidden="0" w:uiPriority="65" w:unhideWhenUsed="0"/>
-    <w:lsdException w:name="Medium List 2 Accent 4" w:semiHidden="0" w:uiPriority="66" w:unhideWhenUsed="0"/>
-    <w:lsdException w:name="Medium Grid 1 Accent 4" w:semiHidden="0" w:uiPriority="67" w:unhideWhenUsed="0"/>
-    <w:lsdException w:name="Medium Grid 2 Accent 4" w:semiHidden="0" w:uiPriority="68" w:unhideWhenUsed="0"/>
-    <w:lsdException w:name="Medium Grid 3 Accent 4" w:semiHidden="0" w:uiPriority="69" w:unhideWhenUsed="0"/>
-    <w:lsdException w:name="Dark List Accent 4" w:semiHidden="0" w:uiPriority="70" w:unhideWhenUsed="0"/>
-    <w:lsdException w:name="Colorful Shading Accent 4" w:semiHidden="0" w:uiPriority="71" w:unhideWhenUsed="0"/>
-    <w:lsdException w:name="Colorful List Accent 4" w:semiHidden="0" w:uiPriority="72" w:unhideWhenUsed="0"/>
-    <w:lsdException w:name="Colorful Grid Accent 4" w:semiHidden="0" w:uiPriority="73" w:unhideWhenUsed="0"/>
-    <w:lsdException w:name="Light Shading Accent 5" w:semiHidden="0" w:uiPriority="60" w:unhideWhenUsed="0"/>
-    <w:lsdException w:name="Light List Accent 5" w:semiHidden="0" w:uiPriority="61" w:unhideWhenUsed="0"/>
-    <w:lsdException w:name="Light Grid Accent 5" w:semiHidden="0" w:uiPriority="62" w:unhideWhenUsed="0"/>
-    <w:lsdException w:name="Medium Shading 1 Accent 5" w:semiHidden="0" w:uiPriority="63" w:unhideWhenUsed="0"/>
-    <w:lsdException w:name="Medium Shading 2 Accent 5" w:semiHidden="0" w:uiPriority="64" w:unhideWhenUsed="0"/>
-    <w:lsdException w:name="Medium List 1 Accent 5" w:semiHidden="0" w:uiPriority="65" w:unhideWhenUsed="0"/>
-    <w:lsdException w:name="Medium List 2 Accent 5" w:semiHidden="0" w:uiPriority="66" w:unhideWhenUsed="0"/>
-    <w:lsdException w:name="Medium Grid 1 Accent 5" w:semiHidden="0" w:uiPriority="67" w:unhideWhenUsed="0"/>
-    <w:lsdException w:name="Medium Grid 2 Accent 5" w:semiHidden="0" w:uiPriority="68" w:unhideWhenUsed="0"/>
-    <w:lsdException w:name="Medium Grid 3 Accent 5" w:semiHidden="0" w:uiPriority="69" w:unhideWhenUsed="0"/>
-    <w:lsdException w:name="Dark List Accent 5" w:semiHidden="0" w:uiPriority="70" w:unhideWhenUsed="0"/>
-    <w:lsdException w:name="Colorful Shading Accent 5" w:semiHidden="0" w:uiPriority="71" w:unhideWhenUsed="0"/>
-    <w:lsdException w:name="Colorful List Accent 5" w:semiHidden="0" w:uiPriority="72" w:unhideWhenUsed="0"/>
-    <w:lsdException w:name="Colorful Grid Accent 5" w:semiHidden="0" w:uiPriority="73" w:unhideWhenUsed="0"/>
-    <w:lsdException w:name="Light Shading Accent 6" w:semiHidden="0" w:uiPriority="60" w:unhideWhenUsed="0"/>
-    <w:lsdException w:name="Light List Accent 6" w:semiHidden="0" w:uiPriority="61" w:unhideWhenUsed="0"/>
-    <w:lsdException w:name="Light Grid Accent 6" w:semiHidden="0" w:uiPriority="62" w:unhideWhenUsed="0"/>
-    <w:lsdException w:name="Medium Shading 1 Accent 6" w:semiHidden="0" w:uiPriority="63" w:unhideWhenUsed="0"/>
-    <w:lsdException w:name="Medium Shading 2 Accent 6" w:semiHidden="0" w:uiPriority="64" w:unhideWhenUsed="0"/>
-    <w:lsdException w:name="Medium List 1 Accent 6" w:semiHidden="0" w:uiPriority="65" w:unhideWhenUsed="0"/>
-    <w:lsdException w:name="Medium List 2 Accent 6" w:semiHidden="0" w:uiPriority="66" w:unhideWhenUsed="0"/>
-    <w:lsdException w:name="Medium Grid 1 Accent 6" w:semiHidden="0" w:uiPriority="67" w:unhideWhenUsed="0"/>
-    <w:lsdException w:name="Medium Grid 2 Accent 6" w:semiHidden="0" w:uiPriority="68" w:unhideWhenUsed="0"/>
-    <w:lsdException w:name="Medium Grid 3 Accent 6" w:semiHidden="0" w:uiPriority="69" w:unhideWhenUsed="0"/>
-    <w:lsdException w:name="Dark List Accent 6" w:semiHidden="0" w:uiPriority="70" w:unhideWhenUsed="0"/>
-    <w:lsdException w:name="Colorful Shading Accent 6" w:semiHidden="0" w:uiPriority="71" w:unhideWhenUsed="0"/>
-    <w:lsdException w:name="Colorful List Accent 6" w:semiHidden="0" w:uiPriority="72" w:unhideWhenUsed="0"/>
-    <w:lsdException w:name="Colorful Grid Accent 6" w:semiHidden="0" w:uiPriority="73" w:unhideWhenUsed="0"/>
-    <w:lsdException w:name="Subtle Emphasis" w:semiHidden="0" w:uiPriority="19" w:unhideWhenUsed="0" w:qFormat="1"/>
-    <w:lsdException w:name="Intense Emphasis" w:semiHidden="0" w:uiPriority="21" w:unhideWhenUsed="0" w:qFormat="1"/>
-    <w:lsdException w:name="Subtle Reference" w:semiHidden="0" w:uiPriority="31" w:unhideWhenUsed="0" w:qFormat="1"/>
-    <w:lsdException w:name="Intense Reference" w:semiHidden="0" w:uiPriority="32" w:unhideWhenUsed="0" w:qFormat="1"/>
-    <w:lsdException w:name="Book Title" w:semiHidden="0" w:uiPriority="33" w:unhideWhenUsed="0" w:qFormat="1"/>
-    <w:lsdException w:name="Bibliography" w:uiPriority="37"/>
-    <w:lsdException w:name="TOC Heading" w:uiPriority="39" w:qFormat="1"/>
+  <w:latentStyles w:defLockedState="0" w:defUIPriority="99" w:defSemiHidden="0" w:defUnhideWhenUsed="0" w:defQFormat="0" w:count="376">
+    <w:lsdException w:name="Normal" w:uiPriority="0" w:qFormat="1"/>
+    <w:lsdException w:name="heading 1" w:uiPriority="9" w:qFormat="1"/>
+    <w:lsdException w:name="heading 2" w:semiHidden="1" w:uiPriority="9" w:unhideWhenUsed="1" w:qFormat="1"/>
+    <w:lsdException w:name="heading 3" w:semiHidden="1" w:uiPriority="9" w:unhideWhenUsed="1" w:qFormat="1"/>
+    <w:lsdException w:name="heading 4" w:semiHidden="1" w:uiPriority="9" w:unhideWhenUsed="1" w:qFormat="1"/>
+    <w:lsdException w:name="heading 5" w:semiHidden="1" w:uiPriority="9" w:unhideWhenUsed="1" w:qFormat="1"/>
+    <w:lsdException w:name="heading 6" w:semiHidden="1" w:uiPriority="9" w:unhideWhenUsed="1" w:qFormat="1"/>
+    <w:lsdException w:name="heading 7" w:semiHidden="1" w:uiPriority="9" w:unhideWhenUsed="1" w:qFormat="1"/>
+    <w:lsdException w:name="heading 8" w:semiHidden="1" w:uiPriority="9" w:unhideWhenUsed="1" w:qFormat="1"/>
+    <w:lsdException w:name="heading 9" w:semiHidden="1" w:uiPriority="9" w:unhideWhenUsed="1" w:qFormat="1"/>
+    <w:lsdException w:name="index 1" w:semiHidden="1" w:unhideWhenUsed="1"/>
+    <w:lsdException w:name="index 2" w:semiHidden="1" w:unhideWhenUsed="1"/>
+    <w:lsdException w:name="index 3" w:semiHidden="1" w:unhideWhenUsed="1"/>
+    <w:lsdException w:name="index 4" w:semiHidden="1" w:unhideWhenUsed="1"/>
+    <w:lsdException w:name="index 5" w:semiHidden="1" w:unhideWhenUsed="1"/>
+    <w:lsdException w:name="index 6" w:semiHidden="1" w:unhideWhenUsed="1"/>
+    <w:lsdException w:name="index 7" w:semiHidden="1" w:unhideWhenUsed="1"/>
+    <w:lsdException w:name="index 8" w:semiHidden="1" w:unhideWhenUsed="1"/>
+    <w:lsdException w:name="index 9" w:semiHidden="1" w:unhideWhenUsed="1"/>
+    <w:lsdException w:name="toc 1" w:semiHidden="1" w:uiPriority="39" w:unhideWhenUsed="1"/>
+    <w:lsdException w:name="toc 2" w:semiHidden="1" w:uiPriority="39" w:unhideWhenUsed="1"/>
+    <w:lsdException w:name="toc 3" w:semiHidden="1" w:uiPriority="39" w:unhideWhenUsed="1"/>
+    <w:lsdException w:name="toc 4" w:semiHidden="1" w:uiPriority="39" w:unhideWhenUsed="1"/>
+    <w:lsdException w:name="toc 5" w:semiHidden="1" w:uiPriority="39" w:unhideWhenUsed="1"/>
+    <w:lsdException w:name="toc 6" w:semiHidden="1" w:uiPriority="39" w:unhideWhenUsed="1"/>
+    <w:lsdException w:name="toc 7" w:semiHidden="1" w:uiPriority="39" w:unhideWhenUsed="1"/>
+    <w:lsdException w:name="toc 8" w:semiHidden="1" w:uiPriority="39" w:unhideWhenUsed="1"/>
+    <w:lsdException w:name="toc 9" w:semiHidden="1" w:uiPriority="39" w:unhideWhenUsed="1"/>
+    <w:lsdException w:name="Normal Indent" w:semiHidden="1" w:unhideWhenUsed="1"/>
+    <w:lsdException w:name="footnote text" w:semiHidden="1" w:unhideWhenUsed="1"/>
+    <w:lsdException w:name="annotation text" w:semiHidden="1" w:unhideWhenUsed="1"/>
+    <w:lsdException w:name="header" w:semiHidden="1" w:unhideWhenUsed="1"/>
+    <w:lsdException w:name="footer" w:semiHidden="1" w:unhideWhenUsed="1"/>
+    <w:lsdException w:name="index heading" w:semiHidden="1" w:unhideWhenUsed="1"/>
+    <w:lsdException w:name="caption" w:semiHidden="1" w:uiPriority="35" w:unhideWhenUsed="1" w:qFormat="1"/>
+    <w:lsdException w:name="table of figures" w:semiHidden="1" w:unhideWhenUsed="1"/>
+    <w:lsdException w:name="envelope address" w:semiHidden="1" w:unhideWhenUsed="1"/>
+    <w:lsdException w:name="envelope return" w:semiHidden="1" w:unhideWhenUsed="1"/>
+    <w:lsdException w:name="footnote reference" w:semiHidden="1" w:unhideWhenUsed="1"/>
+    <w:lsdException w:name="annotation reference" w:semiHidden="1" w:unhideWhenUsed="1"/>
+    <w:lsdException w:name="line number" w:semiHidden="1" w:unhideWhenUsed="1"/>
+    <w:lsdException w:name="page number" w:semiHidden="1" w:unhideWhenUsed="1"/>
+    <w:lsdException w:name="endnote reference" w:semiHidden="1" w:unhideWhenUsed="1"/>
+    <w:lsdException w:name="endnote text" w:semiHidden="1" w:unhideWhenUsed="1"/>
+    <w:lsdException w:name="table of authorities" w:semiHidden="1" w:unhideWhenUsed="1"/>
+    <w:lsdException w:name="macro" w:semiHidden="1" w:unhideWhenUsed="1"/>
+    <w:lsdException w:name="toa heading" w:semiHidden="1" w:unhideWhenUsed="1"/>
+    <w:lsdException w:name="List" w:semiHidden="1" w:unhideWhenUsed="1"/>
+    <w:lsdException w:name="List Bullet" w:semiHidden="1" w:unhideWhenUsed="1"/>
+    <w:lsdException w:name="List Number" w:semiHidden="1" w:unhideWhenUsed="1"/>
+    <w:lsdException w:name="List 2" w:semiHidden="1" w:unhideWhenUsed="1"/>
+    <w:lsdException w:name="List 3" w:semiHidden="1" w:unhideWhenUsed="1"/>
+    <w:lsdException w:name="List 4" w:semiHidden="1" w:unhideWhenUsed="1"/>
+    <w:lsdException w:name="List 5" w:semiHidden="1" w:unhideWhenUsed="1"/>
+    <w:lsdException w:name="List Bullet 2" w:semiHidden="1" w:unhideWhenUsed="1"/>
+    <w:lsdException w:name="List Bullet 3" w:semiHidden="1" w:unhideWhenUsed="1"/>
+    <w:lsdException w:name="List Bullet 4" w:semiHidden="1" w:unhideWhenUsed="1"/>
+    <w:lsdException w:name="List Bullet 5" w:semiHidden="1" w:unhideWhenUsed="1"/>
+    <w:lsdException w:name="List Number 2" w:semiHidden="1" w:unhideWhenUsed="1"/>
+    <w:lsdException w:name="List Number 3" w:semiHidden="1" w:unhideWhenUsed="1"/>
+    <w:lsdException w:name="List Number 4" w:semiHidden="1" w:unhideWhenUsed="1"/>
+    <w:lsdException w:name="List Number 5" w:semiHidden="1" w:unhideWhenUsed="1"/>
+    <w:lsdException w:name="Title" w:uiPriority="10" w:qFormat="1"/>
+    <w:lsdException w:name="Closing" w:semiHidden="1" w:unhideWhenUsed="1"/>
+    <w:lsdException w:name="Signature" w:semiHidden="1" w:unhideWhenUsed="1"/>
+    <w:lsdException w:name="Default Paragraph Font" w:semiHidden="1" w:uiPriority="1" w:unhideWhenUsed="1"/>
+    <w:lsdException w:name="Body Text" w:semiHidden="1" w:unhideWhenUsed="1"/>
+    <w:lsdException w:name="Body Text Indent" w:semiHidden="1" w:unhideWhenUsed="1"/>
+    <w:lsdException w:name="List Continue" w:semiHidden="1" w:unhideWhenUsed="1"/>
+    <w:lsdException w:name="List Continue 2" w:semiHidden="1" w:unhideWhenUsed="1"/>
+    <w:lsdException w:name="List Continue 3" w:semiHidden="1" w:unhideWhenUsed="1"/>
+    <w:lsdException w:name="List Continue 4" w:semiHidden="1" w:unhideWhenUsed="1"/>
+    <w:lsdException w:name="List Continue 5" w:semiHidden="1" w:unhideWhenUsed="1"/>
+    <w:lsdException w:name="Message Header" w:semiHidden="1" w:unhideWhenUsed="1"/>
+    <w:lsdException w:name="Subtitle" w:uiPriority="11" w:qFormat="1"/>
+    <w:lsdException w:name="Salutation" w:semiHidden="1" w:unhideWhenUsed="1"/>
+    <w:lsdException w:name="Date" w:semiHidden="1" w:unhideWhenUsed="1"/>
+    <w:lsdException w:name="Body Text First Indent" w:semiHidden="1" w:unhideWhenUsed="1"/>
+    <w:lsdException w:name="Body Text First Indent 2" w:semiHidden="1" w:unhideWhenUsed="1"/>
+    <w:lsdException w:name="Note Heading" w:semiHidden="1" w:unhideWhenUsed="1"/>
+    <w:lsdException w:name="Body Text 2" w:semiHidden="1" w:unhideWhenUsed="1"/>
+    <w:lsdException w:name="Body Text 3" w:semiHidden="1" w:unhideWhenUsed="1"/>
+    <w:lsdException w:name="Body Text Indent 2" w:semiHidden="1" w:unhideWhenUsed="1"/>
+    <w:lsdException w:name="Body Text Indent 3" w:semiHidden="1" w:unhideWhenUsed="1"/>
+    <w:lsdException w:name="Block Text" w:semiHidden="1" w:unhideWhenUsed="1"/>
+    <w:lsdException w:name="Hyperlink" w:semiHidden="1" w:unhideWhenUsed="1"/>
+    <w:lsdException w:name="FollowedHyperlink" w:semiHidden="1" w:unhideWhenUsed="1"/>
+    <w:lsdException w:name="Strong" w:uiPriority="22" w:qFormat="1"/>
+    <w:lsdException w:name="Emphasis" w:uiPriority="20" w:qFormat="1"/>
+    <w:lsdException w:name="Document Map" w:semiHidden="1" w:unhideWhenUsed="1"/>
+    <w:lsdException w:name="Plain Text" w:semiHidden="1" w:unhideWhenUsed="1"/>
+    <w:lsdException w:name="E-mail Signature" w:semiHidden="1" w:unhideWhenUsed="1"/>
+    <w:lsdException w:name="HTML Top of Form" w:semiHidden="1" w:unhideWhenUsed="1"/>
+    <w:lsdException w:name="HTML Bottom of Form" w:semiHidden="1" w:unhideWhenUsed="1"/>
+    <w:lsdException w:name="Normal (Web)" w:semiHidden="1" w:unhideWhenUsed="1"/>
+    <w:lsdException w:name="HTML Acronym" w:semiHidden="1" w:unhideWhenUsed="1"/>
+    <w:lsdException w:name="HTML Address" w:semiHidden="1" w:unhideWhenUsed="1"/>
+    <w:lsdException w:name="HTML Cite" w:semiHidden="1" w:unhideWhenUsed="1"/>
+    <w:lsdException w:name="HTML Code" w:semiHidden="1" w:unhideWhenUsed="1"/>
+    <w:lsdException w:name="HTML Definition" w:semiHidden="1" w:unhideWhenUsed="1"/>
+    <w:lsdException w:name="HTML Keyboard" w:semiHidden="1" w:unhideWhenUsed="1"/>
+    <w:lsdException w:name="HTML Preformatted" w:semiHidden="1" w:unhideWhenUsed="1"/>
+    <w:lsdException w:name="HTML Sample" w:semiHidden="1" w:unhideWhenUsed="1"/>
+    <w:lsdException w:name="HTML Typewriter" w:semiHidden="1" w:unhideWhenUsed="1"/>
+    <w:lsdException w:name="HTML Variable" w:semiHidden="1" w:unhideWhenUsed="1"/>
+    <w:lsdException w:name="Normal Table" w:semiHidden="1" w:unhideWhenUsed="1"/>
+    <w:lsdException w:name="annotation subject" w:semiHidden="1" w:unhideWhenUsed="1"/>
+    <w:lsdException w:name="No List" w:semiHidden="1" w:unhideWhenUsed="1"/>
+    <w:lsdException w:name="Outline List 1" w:semiHidden="1" w:unhideWhenUsed="1"/>
+    <w:lsdException w:name="Outline List 2" w:semiHidden="1" w:unhideWhenUsed="1"/>
+    <w:lsdException w:name="Outline List 3" w:semiHidden="1" w:unhideWhenUsed="1"/>
+    <w:lsdException w:name="Table Simple 1" w:semiHidden="1" w:unhideWhenUsed="1"/>
+    <w:lsdException w:name="Table Simple 2" w:semiHidden="1" w:unhideWhenUsed="1"/>
+    <w:lsdException w:name="Table Simple 3" w:semiHidden="1" w:unhideWhenUsed="1"/>
+    <w:lsdException w:name="Table Classic 1" w:semiHidden="1" w:unhideWhenUsed="1"/>
+    <w:lsdException w:name="Table Classic 2" w:semiHidden="1" w:unhideWhenUsed="1"/>
+    <w:lsdException w:name="Table Classic 3" w:semiHidden="1" w:unhideWhenUsed="1"/>
+    <w:lsdException w:name="Table Classic 4" w:semiHidden="1" w:unhideWhenUsed="1"/>
+    <w:lsdException w:name="Table Colorful 1" w:semiHidden="1" w:unhideWhenUsed="1"/>
+    <w:lsdException w:name="Table Colorful 2" w:semiHidden="1" w:unhideWhenUsed="1"/>
+    <w:lsdException w:name="Table Colorful 3" w:semiHidden="1" w:unhideWhenUsed="1"/>
+    <w:lsdException w:name="Table Columns 1" w:semiHidden="1" w:unhideWhenUsed="1"/>
+    <w:lsdException w:name="Table Columns 2" w:semiHidden="1" w:unhideWhenUsed="1"/>
+    <w:lsdException w:name="Table Columns 3" w:semiHidden="1" w:unhideWhenUsed="1"/>
+    <w:lsdException w:name="Table Columns 4" w:semiHidden="1" w:unhideWhenUsed="1"/>
+    <w:lsdException w:name="Table Columns 5" w:semiHidden="1" w:unhideWhenUsed="1"/>
+    <w:lsdException w:name="Table Grid 1" w:semiHidden="1" w:unhideWhenUsed="1"/>
+    <w:lsdException w:name="Table Grid 2" w:semiHidden="1" w:unhideWhenUsed="1"/>
+    <w:lsdException w:name="Table Grid 3" w:semiHidden="1" w:unhideWhenUsed="1"/>
+    <w:lsdException w:name="Table Grid 4" w:semiHidden="1" w:unhideWhenUsed="1"/>
+    <w:lsdException w:name="Table Grid 5" w:semiHidden="1" w:unhideWhenUsed="1"/>
+    <w:lsdException w:name="Table Grid 6" w:semiHidden="1" w:unhideWhenUsed="1"/>
+    <w:lsdException w:name="Table Grid 7" w:semiHidden="1" w:unhideWhenUsed="1"/>
+    <w:lsdException w:name="Table Grid 8" w:semiHidden="1" w:unhideWhenUsed="1"/>
+    <w:lsdException w:name="Table List 1" w:semiHidden="1" w:unhideWhenUsed="1"/>
+    <w:lsdException w:name="Table List 2" w:semiHidden="1" w:unhideWhenUsed="1"/>
+    <w:lsdException w:name="Table List 3" w:semiHidden="1" w:unhideWhenUsed="1"/>
+    <w:lsdException w:name="Table List 4" w:semiHidden="1" w:unhideWhenUsed="1"/>
+    <w:lsdException w:name="Table List 5" w:semiHidden="1" w:unhideWhenUsed="1"/>
+    <w:lsdException w:name="Table List 6" w:semiHidden="1" w:unhideWhenUsed="1"/>
+    <w:lsdException w:name="Table List 7" w:semiHidden="1" w:unhideWhenUsed="1"/>
+    <w:lsdException w:name="Table List 8" w:semiHidden="1" w:unhideWhenUsed="1"/>
+    <w:lsdException w:name="Table 3D effects 1" w:semiHidden="1" w:unhideWhenUsed="1"/>
+    <w:lsdException w:name="Table 3D effects 2" w:semiHidden="1" w:unhideWhenUsed="1"/>
+    <w:lsdException w:name="Table 3D effects 3" w:semiHidden="1" w:unhideWhenUsed="1"/>
+    <w:lsdException w:name="Table Contemporary" w:semiHidden="1" w:unhideWhenUsed="1"/>
+    <w:lsdException w:name="Table Elegant" w:semiHidden="1" w:unhideWhenUsed="1"/>
+    <w:lsdException w:name="Table Professional" w:semiHidden="1" w:unhideWhenUsed="1"/>
+    <w:lsdException w:name="Table Subtle 1" w:semiHidden="1" w:unhideWhenUsed="1"/>
+    <w:lsdException w:name="Table Subtle 2" w:semiHidden="1" w:unhideWhenUsed="1"/>
+    <w:lsdException w:name="Table Web 1" w:semiHidden="1" w:unhideWhenUsed="1"/>
+    <w:lsdException w:name="Table Web 2" w:semiHidden="1" w:unhideWhenUsed="1"/>
+    <w:lsdException w:name="Table Web 3" w:semiHidden="1" w:unhideWhenUsed="1"/>
+    <w:lsdException w:name="Balloon Text" w:semiHidden="1" w:unhideWhenUsed="1"/>
+    <w:lsdException w:name="Table Grid" w:semiHidden="1" w:uiPriority="59" w:unhideWhenUsed="1"/>
+    <w:lsdException w:name="Table Theme" w:semiHidden="1" w:unhideWhenUsed="1"/>
+    <w:lsdException w:name="Placeholder Text" w:semiHidden="1"/>
+    <w:lsdException w:name="No Spacing" w:uiPriority="1" w:qFormat="1"/>
+    <w:lsdException w:name="Light Shading" w:uiPriority="60"/>
+    <w:lsdException w:name="Light List" w:uiPriority="61"/>
+    <w:lsdException w:name="Light Grid" w:uiPriority="62"/>
+    <w:lsdException w:name="Medium Shading 1" w:uiPriority="63"/>
+    <w:lsdException w:name="Medium Shading 2" w:uiPriority="64"/>
+    <w:lsdException w:name="Medium List 1" w:uiPriority="65"/>
+    <w:lsdException w:name="Medium List 2" w:uiPriority="66"/>
+    <w:lsdException w:name="Medium Grid 1" w:uiPriority="67"/>
+    <w:lsdException w:name="Medium Grid 2" w:uiPriority="68"/>
+    <w:lsdException w:name="Medium Grid 3" w:uiPriority="69"/>
+    <w:lsdException w:name="Dark List" w:uiPriority="70"/>
+    <w:lsdException w:name="Colorful Shading" w:uiPriority="71"/>
+    <w:lsdException w:name="Colorful List" w:uiPriority="72"/>
+    <w:lsdException w:name="Colorful Grid" w:uiPriority="73"/>
+    <w:lsdException w:name="Light Shading Accent 1" w:uiPriority="60"/>
+    <w:lsdException w:name="Light List Accent 1" w:uiPriority="61"/>
+    <w:lsdException w:name="Light Grid Accent 1" w:uiPriority="62"/>
+    <w:lsdException w:name="Medium Shading 1 Accent 1" w:uiPriority="63"/>
+    <w:lsdException w:name="Medium Shading 2 Accent 1" w:uiPriority="64"/>
+    <w:lsdException w:name="Medium List 1 Accent 1" w:uiPriority="65"/>
+    <w:lsdException w:name="Revision" w:semiHidden="1"/>
+    <w:lsdException w:name="List Paragraph" w:uiPriority="34" w:qFormat="1"/>
+    <w:lsdException w:name="Quote" w:uiPriority="29" w:qFormat="1"/>
+    <w:lsdException w:name="Intense Quote" w:uiPriority="30" w:qFormat="1"/>
+    <w:lsdException w:name="Medium List 2 Accent 1" w:uiPriority="66"/>
+    <w:lsdException w:name="Medium Grid 1 Accent 1" w:uiPriority="67"/>
+    <w:lsdException w:name="Medium Grid 2 Accent 1" w:uiPriority="68"/>
+    <w:lsdException w:name="Medium Grid 3 Accent 1" w:uiPriority="69"/>
+    <w:lsdException w:name="Dark List Accent 1" w:uiPriority="70"/>
+    <w:lsdException w:name="Colorful Shading Accent 1" w:uiPriority="71"/>
+    <w:lsdException w:name="Colorful List Accent 1" w:uiPriority="72"/>
+    <w:lsdException w:name="Colorful Grid Accent 1" w:uiPriority="73"/>
+    <w:lsdException w:name="Light Shading Accent 2" w:uiPriority="60"/>
+    <w:lsdException w:name="Light List Accent 2" w:uiPriority="61"/>
+    <w:lsdException w:name="Light Grid Accent 2" w:uiPriority="62"/>
+    <w:lsdException w:name="Medium Shading 1 Accent 2" w:uiPriority="63"/>
+    <w:lsdException w:name="Medium Shading 2 Accent 2" w:uiPriority="64"/>
+    <w:lsdException w:name="Medium List 1 Accent 2" w:uiPriority="65"/>
+    <w:lsdException w:name="Medium List 2 Accent 2" w:uiPriority="66"/>
+    <w:lsdException w:name="Medium Grid 1 Accent 2" w:uiPriority="67"/>
+    <w:lsdException w:name="Medium Grid 2 Accent 2" w:uiPriority="68"/>
+    <w:lsdException w:name="Medium Grid 3 Accent 2" w:uiPriority="69"/>
+    <w:lsdException w:name="Dark List Accent 2" w:uiPriority="70"/>
+    <w:lsdException w:name="Colorful Shading Accent 2" w:uiPriority="71"/>
+    <w:lsdException w:name="Colorful List Accent 2" w:uiPriority="72"/>
+    <w:lsdException w:name="Colorful Grid Accent 2" w:uiPriority="73"/>
+    <w:lsdException w:name="Light Shading Accent 3" w:uiPriority="60"/>
+    <w:lsdException w:name="Light List Accent 3" w:uiPriority="61"/>
+    <w:lsdException w:name="Light Grid Accent 3" w:uiPriority="62"/>
+    <w:lsdException w:name="Medium Shading 1 Accent 3" w:uiPriority="63"/>
+    <w:lsdException w:name="Medium Shading 2 Accent 3" w:uiPriority="64"/>
+    <w:lsdException w:name="Medium List 1 Accent 3" w:uiPriority="65"/>
+    <w:lsdException w:name="Medium List 2 Accent 3" w:uiPriority="66"/>
+    <w:lsdException w:name="Medium Grid 1 Accent 3" w:uiPriority="67"/>
+    <w:lsdException w:name="Medium Grid 2 Accent 3" w:uiPriority="68"/>
+    <w:lsdException w:name="Medium Grid 3 Accent 3" w:uiPriority="69"/>
+    <w:lsdException w:name="Dark List Accent 3" w:uiPriority="70"/>
+    <w:lsdException w:name="Colorful Shading Accent 3" w:uiPriority="71"/>
+    <w:lsdException w:name="Colorful List Accent 3" w:uiPriority="72"/>
+    <w:lsdException w:name="Colorful Grid Accent 3" w:uiPriority="73"/>
+    <w:lsdException w:name="Light Shading Accent 4" w:uiPriority="60"/>
+    <w:lsdException w:name="Light List Accent 4" w:uiPriority="61"/>
+    <w:lsdException w:name="Light Grid Accent 4" w:uiPriority="62"/>
+    <w:lsdException w:name="Medium Shading 1 Accent 4" w:uiPriority="63"/>
+    <w:lsdException w:name="Medium Shading 2 Accent 4" w:uiPriority="64"/>
+    <w:lsdException w:name="Medium List 1 Accent 4" w:uiPriority="65"/>
+    <w:lsdException w:name="Medium List 2 Accent 4" w:uiPriority="66"/>
+    <w:lsdException w:name="Medium Grid 1 Accent 4" w:uiPriority="67"/>
+    <w:lsdException w:name="Medium Grid 2 Accent 4" w:uiPriority="68"/>
+    <w:lsdException w:name="Medium Grid 3 Accent 4" w:uiPriority="69"/>
+    <w:lsdException w:name="Dark List Accent 4" w:uiPriority="70"/>
+    <w:lsdException w:name="Colorful Shading Accent 4" w:uiPriority="71"/>
+    <w:lsdException w:name="Colorful List Accent 4" w:uiPriority="72"/>
+    <w:lsdException w:name="Colorful Grid Accent 4" w:uiPriority="73"/>
+    <w:lsdException w:name="Light Shading Accent 5" w:uiPriority="60"/>
+    <w:lsdException w:name="Light List Accent 5" w:uiPriority="61"/>
+    <w:lsdException w:name="Light Grid Accent 5" w:uiPriority="62"/>
+    <w:lsdException w:name="Medium Shading 1 Accent 5" w:uiPriority="63"/>
+    <w:lsdException w:name="Medium Shading 2 Accent 5" w:uiPriority="64"/>
+    <w:lsdException w:name="Medium List 1 Accent 5" w:uiPriority="65"/>
+    <w:lsdException w:name="Medium List 2 Accent 5" w:uiPriority="66"/>
+    <w:lsdException w:name="Medium Grid 1 Accent 5" w:uiPriority="67"/>
+    <w:lsdException w:name="Medium Grid 2 Accent 5" w:uiPriority="68"/>
+    <w:lsdException w:name="Medium Grid 3 Accent 5" w:uiPriority="69"/>
+    <w:lsdException w:name="Dark List Accent 5" w:uiPriority="70"/>
+    <w:lsdException w:name="Colorful Shading Accent 5" w:uiPriority="71"/>
+    <w:lsdException w:name="Colorful List Accent 5" w:uiPriority="72"/>
+    <w:lsdException w:name="Colorful Grid Accent 5" w:uiPriority="73"/>
+    <w:lsdException w:name="Light Shading Accent 6" w:uiPriority="60"/>
+    <w:lsdException w:name="Light List Accent 6" w:uiPriority="61"/>
+    <w:lsdException w:name="Light Grid Accent 6" w:uiPriority="62"/>
+    <w:lsdException w:name="Medium Shading 1 Accent 6" w:uiPriority="63"/>
+    <w:lsdException w:name="Medium Shading 2 Accent 6" w:uiPriority="64"/>
+    <w:lsdException w:name="Medium List 1 Accent 6" w:uiPriority="65"/>
+    <w:lsdException w:name="Medium List 2 Accent 6" w:uiPriority="66"/>
+    <w:lsdException w:name="Medium Grid 1 Accent 6" w:uiPriority="67"/>
+    <w:lsdException w:name="Medium Grid 2 Accent 6" w:uiPriority="68"/>
+    <w:lsdException w:name="Medium Grid 3 Accent 6" w:uiPriority="69"/>
+    <w:lsdException w:name="Dark List Accent 6" w:uiPriority="70"/>
+    <w:lsdException w:name="Colorful Shading Accent 6" w:uiPriority="71"/>
+    <w:lsdException w:name="Colorful List Accent 6" w:uiPriority="72"/>
+    <w:lsdException w:name="Colorful Grid Accent 6" w:uiPriority="73"/>
+    <w:lsdException w:name="Subtle Emphasis" w:uiPriority="19" w:qFormat="1"/>
+    <w:lsdException w:name="Intense Emphasis" w:uiPriority="21" w:qFormat="1"/>
+    <w:lsdException w:name="Subtle Reference" w:uiPriority="31" w:qFormat="1"/>
+    <w:lsdException w:name="Intense Reference" w:uiPriority="32" w:qFormat="1"/>
+    <w:lsdException w:name="Book Title" w:uiPriority="33" w:qFormat="1"/>
+    <w:lsdException w:name="Bibliography" w:semiHidden="1" w:uiPriority="37" w:unhideWhenUsed="1"/>
+    <w:lsdException w:name="TOC Heading" w:semiHidden="1" w:uiPriority="39" w:unhideWhenUsed="1" w:qFormat="1"/>
+    <w:lsdException w:name="Plain Table 1" w:uiPriority="41"/>
+    <w:lsdException w:name="Plain Table 2" w:uiPriority="42"/>
+    <w:lsdException w:name="Plain Table 3" w:uiPriority="43"/>
+    <w:lsdException w:name="Plain Table 4" w:uiPriority="44"/>
+    <w:lsdException w:name="Plain Table 5" w:uiPriority="45"/>
+    <w:lsdException w:name="Grid Table Light" w:uiPriority="40"/>
+    <w:lsdException w:name="Grid Table 1 Light" w:uiPriority="46"/>
+    <w:lsdException w:name="Grid Table 2" w:uiPriority="47"/>
+    <w:lsdException w:name="Grid Table 3" w:uiPriority="48"/>
+    <w:lsdException w:name="Grid Table 4" w:uiPriority="49"/>
+    <w:lsdException w:name="Grid Table 5 Dark" w:uiPriority="50"/>
+    <w:lsdException w:name="Grid Table 6 Colorful" w:uiPriority="51"/>
+    <w:lsdException w:name="Grid Table 7 Colorful" w:uiPriority="52"/>
+    <w:lsdException w:name="Grid Table 1 Light Accent 1" w:uiPriority="46"/>
+    <w:lsdException w:name="Grid Table 2 Accent 1" w:uiPriority="47"/>
+    <w:lsdException w:name="Grid Table 3 Accent 1" w:uiPriority="48"/>
+    <w:lsdException w:name="Grid Table 4 Accent 1" w:uiPriority="49"/>
+    <w:lsdException w:name="Grid Table 5 Dark Accent 1" w:uiPriority="50"/>
+    <w:lsdException w:name="Grid Table 6 Colorful Accent 1" w:uiPriority="51"/>
+    <w:lsdException w:name="Grid Table 7 Colorful Accent 1" w:uiPriority="52"/>
+    <w:lsdException w:name="Grid Table 1 Light Accent 2" w:uiPriority="46"/>
+    <w:lsdException w:name="Grid Table 2 Accent 2" w:uiPriority="47"/>
+    <w:lsdException w:name="Grid Table 3 Accent 2" w:uiPriority="48"/>
+    <w:lsdException w:name="Grid Table 4 Accent 2" w:uiPriority="49"/>
+    <w:lsdException w:name="Grid Table 5 Dark Accent 2" w:uiPriority="50"/>
+    <w:lsdException w:name="Grid Table 6 Colorful Accent 2" w:uiPriority="51"/>
+    <w:lsdException w:name="Grid Table 7 Colorful Accent 2" w:uiPriority="52"/>
+    <w:lsdException w:name="Grid Table 1 Light Accent 3" w:uiPriority="46"/>
+    <w:lsdException w:name="Grid Table 2 Accent 3" w:uiPriority="47"/>
+    <w:lsdException w:name="Grid Table 3 Accent 3" w:uiPriority="48"/>
+    <w:lsdException w:name="Grid Table 4 Accent 3" w:uiPriority="49"/>
+    <w:lsdException w:name="Grid Table 5 Dark Accent 3" w:uiPriority="50"/>
+    <w:lsdException w:name="Grid Table 6 Colorful Accent 3" w:uiPriority="51"/>
+    <w:lsdException w:name="Grid Table 7 Colorful Accent 3" w:uiPriority="52"/>
+    <w:lsdException w:name="Grid Table 1 Light Accent 4" w:uiPriority="46"/>
+    <w:lsdException w:name="Grid Table 2 Accent 4" w:uiPriority="47"/>
+    <w:lsdException w:name="Grid Table 3 Accent 4" w:uiPriority="48"/>
+    <w:lsdException w:name="Grid Table 4 Accent 4" w:uiPriority="49"/>
+    <w:lsdException w:name="Grid Table 5 Dark Accent 4" w:uiPriority="50"/>
+    <w:lsdException w:name="Grid Table 6 Colorful Accent 4" w:uiPriority="51"/>
+    <w:lsdException w:name="Grid Table 7 Colorful Accent 4" w:uiPriority="52"/>
+    <w:lsdException w:name="Grid Table 1 Light Accent 5" w:uiPriority="46"/>
+    <w:lsdException w:name="Grid Table 2 Accent 5" w:uiPriority="47"/>
+    <w:lsdException w:name="Grid Table 3 Accent 5" w:uiPriority="48"/>
+    <w:lsdException w:name="Grid Table 4 Accent 5" w:uiPriority="49"/>
+    <w:lsdException w:name="Grid Table 5 Dark Accent 5" w:uiPriority="50"/>
+    <w:lsdException w:name="Grid Table 6 Colorful Accent 5" w:uiPriority="51"/>
+    <w:lsdException w:name="Grid Table 7 Colorful Accent 5" w:uiPriority="52"/>
+    <w:lsdException w:name="Grid Table 1 Light Accent 6" w:uiPriority="46"/>
+    <w:lsdException w:name="Grid Table 2 Accent 6" w:uiPriority="47"/>
+    <w:lsdException w:name="Grid Table 3 Accent 6" w:uiPriority="48"/>
+    <w:lsdException w:name="Grid Table 4 Accent 6" w:uiPriority="49"/>
+    <w:lsdException w:name="Grid Table 5 Dark Accent 6" w:uiPriority="50"/>
+    <w:lsdException w:name="Grid Table 6 Colorful Accent 6" w:uiPriority="51"/>
+    <w:lsdException w:name="Grid Table 7 Colorful Accent 6" w:uiPriority="52"/>
+    <w:lsdException w:name="List Table 1 Light" w:uiPriority="46"/>
+    <w:lsdException w:name="List Table 2" w:uiPriority="47"/>
+    <w:lsdException w:name="List Table 3" w:uiPriority="48"/>
+    <w:lsdException w:name="List Table 4" w:uiPriority="49"/>
+    <w:lsdException w:name="List Table 5 Dark" w:uiPriority="50"/>
+    <w:lsdException w:name="List Table 6 Colorful" w:uiPriority="51"/>
+    <w:lsdException w:name="List Table 7 Colorful" w:uiPriority="52"/>
+    <w:lsdException w:name="List Table 1 Light Accent 1" w:uiPriority="46"/>
+    <w:lsdException w:name="List Table 2 Accent 1" w:uiPriority="47"/>
+    <w:lsdException w:name="List Table 3 Accent 1" w:uiPriority="48"/>
+    <w:lsdException w:name="List Table 4 Accent 1" w:uiPriority="49"/>
+    <w:lsdException w:name="List Table 5 Dark Accent 1" w:uiPriority="50"/>
+    <w:lsdException w:name="List Table 6 Colorful Accent 1" w:uiPriority="51"/>
+    <w:lsdException w:name="List Table 7 Colorful Accent 1" w:uiPriority="52"/>
+    <w:lsdException w:name="List Table 1 Light Accent 2" w:uiPriority="46"/>
+    <w:lsdException w:name="List Table 2 Accent 2" w:uiPriority="47"/>
+    <w:lsdException w:name="List Table 3 Accent 2" w:uiPriority="48"/>
+    <w:lsdException w:name="List Table 4 Accent 2" w:uiPriority="49"/>
+    <w:lsdException w:name="List Table 5 Dark Accent 2" w:uiPriority="50"/>
+    <w:lsdException w:name="List Table 6 Colorful Accent 2" w:uiPriority="51"/>
+    <w:lsdException w:name="List Table 7 Colorful Accent 2" w:uiPriority="52"/>
+    <w:lsdException w:name="List Table 1 Light Accent 3" w:uiPriority="46"/>
+    <w:lsdException w:name="List Table 2 Accent 3" w:uiPriority="47"/>
+    <w:lsdException w:name="List Table 3 Accent 3" w:uiPriority="48"/>
+    <w:lsdException w:name="List Table 4 Accent 3" w:uiPriority="49"/>
+    <w:lsdException w:name="List Table 5 Dark Accent 3" w:uiPriority="50"/>
+    <w:lsdException w:name="List Table 6 Colorful Accent 3" w:uiPriority="51"/>
+    <w:lsdException w:name="List Table 7 Colorful Accent 3" w:uiPriority="52"/>
+    <w:lsdException w:name="List Table 1 Light Accent 4" w:uiPriority="46"/>
+    <w:lsdException w:name="List Table 2 Accent 4" w:uiPriority="47"/>
+    <w:lsdException w:name="List Table 3 Accent 4" w:uiPriority="48"/>
+    <w:lsdException w:name="List Table 4 Accent 4" w:uiPriority="49"/>
+    <w:lsdException w:name="List Table 5 Dark Accent 4" w:uiPriority="50"/>
+    <w:lsdException w:name="List Table 6 Colorful Accent 4" w:uiPriority="51"/>
+    <w:lsdException w:name="List Table 7 Colorful Accent 4" w:uiPriority="52"/>
+    <w:lsdException w:name="List Table 1 Light Accent 5" w:uiPriority="46"/>
+    <w:lsdException w:name="List Table 2 Accent 5" w:uiPriority="47"/>
+    <w:lsdException w:name="List Table 3 Accent 5" w:uiPriority="48"/>
+    <w:lsdException w:name="List Table 4 Accent 5" w:uiPriority="49"/>
+    <w:lsdException w:name="List Table 5 Dark Accent 5" w:uiPriority="50"/>
+    <w:lsdException w:name="List Table 6 Colorful Accent 5" w:uiPriority="51"/>
+    <w:lsdException w:name="List Table 7 Colorful Accent 5" w:uiPriority="52"/>
+    <w:lsdException w:name="List Table 1 Light Accent 6" w:uiPriority="46"/>
+    <w:lsdException w:name="List Table 2 Accent 6" w:uiPriority="47"/>
+    <w:lsdException w:name="List Table 3 Accent 6" w:uiPriority="48"/>
+    <w:lsdException w:name="List Table 4 Accent 6" w:uiPriority="49"/>
+    <w:lsdException w:name="List Table 5 Dark Accent 6" w:uiPriority="50"/>
+    <w:lsdException w:name="List Table 6 Colorful Accent 6" w:uiPriority="51"/>
+    <w:lsdException w:name="List Table 7 Colorful Accent 6" w:uiPriority="52"/>
+    <w:lsdException w:name="Mention" w:semiHidden="1" w:unhideWhenUsed="1"/>
+    <w:lsdException w:name="Smart Hyperlink" w:semiHidden="1" w:unhideWhenUsed="1"/>
+    <w:lsdException w:name="Hashtag" w:semiHidden="1" w:unhideWhenUsed="1"/>
+    <w:lsdException w:name="Unresolved Mention" w:semiHidden="1" w:unhideWhenUsed="1"/>
+    <w:lsdException w:name="Smart Link" w:semiHidden="1" w:unhideWhenUsed="1"/>
   </w:latentStyles>
   <w:style w:type="paragraph" w:default="1" w:styleId="Normal">
     <w:name w:val="Normal"/>
@@ -1910,13 +3109,13 @@
       <w:spacing w:after="160" w:line="259" w:lineRule="auto"/>
     </w:pPr>
   </w:style>
-  <w:style w:type="character" w:default="1" w:styleId="Fuentedeprrafopredeter">
+  <w:style w:type="character" w:default="1" w:styleId="DefaultParagraphFont">
     <w:name w:val="Default Paragraph Font"/>
     <w:uiPriority w:val="1"/>
     <w:semiHidden/>
     <w:unhideWhenUsed/>
   </w:style>
-  <w:style w:type="table" w:default="1" w:styleId="Tablanormal">
+  <w:style w:type="table" w:default="1" w:styleId="TableNormal">
     <w:name w:val="Normal Table"/>
     <w:uiPriority w:val="99"/>
     <w:semiHidden/>
@@ -1931,16 +3130,16 @@
       </w:tblCellMar>
     </w:tblPr>
   </w:style>
-  <w:style w:type="numbering" w:default="1" w:styleId="Sinlista">
+  <w:style w:type="numbering" w:default="1" w:styleId="NoList">
     <w:name w:val="No List"/>
     <w:uiPriority w:val="99"/>
     <w:semiHidden/>
     <w:unhideWhenUsed/>
   </w:style>
-  <w:style w:type="paragraph" w:styleId="Encabezado">
+  <w:style w:type="paragraph" w:styleId="Header">
     <w:name w:val="header"/>
     <w:basedOn w:val="Normal"/>
-    <w:link w:val="EncabezadoCar"/>
+    <w:link w:val="HeaderChar"/>
     <w:uiPriority w:val="99"/>
     <w:unhideWhenUsed/>
     <w:rsid w:val="00F36052"/>
@@ -1952,17 +3151,17 @@
       <w:spacing w:after="0" w:line="240" w:lineRule="auto"/>
     </w:pPr>
   </w:style>
-  <w:style w:type="character" w:customStyle="1" w:styleId="EncabezadoCar">
-    <w:name w:val="Encabezado Car"/>
-    <w:basedOn w:val="Fuentedeprrafopredeter"/>
-    <w:link w:val="Encabezado"/>
+  <w:style w:type="character" w:customStyle="1" w:styleId="HeaderChar">
+    <w:name w:val="Header Char"/>
+    <w:basedOn w:val="DefaultParagraphFont"/>
+    <w:link w:val="Header"/>
     <w:uiPriority w:val="99"/>
     <w:rsid w:val="00F36052"/>
   </w:style>
-  <w:style w:type="paragraph" w:styleId="Piedepgina">
+  <w:style w:type="paragraph" w:styleId="Footer">
     <w:name w:val="footer"/>
     <w:basedOn w:val="Normal"/>
-    <w:link w:val="PiedepginaCar"/>
+    <w:link w:val="FooterChar"/>
     <w:uiPriority w:val="99"/>
     <w:unhideWhenUsed/>
     <w:rsid w:val="00F36052"/>
@@ -1974,248 +3173,10 @@
       <w:spacing w:after="0" w:line="240" w:lineRule="auto"/>
     </w:pPr>
   </w:style>
-  <w:style w:type="character" w:customStyle="1" w:styleId="PiedepginaCar">
-    <w:name w:val="Pie de página Car"/>
-    <w:basedOn w:val="Fuentedeprrafopredeter"/>
-    <w:link w:val="Piedepgina"/>
-    <w:uiPriority w:val="99"/>
-    <w:rsid w:val="00F36052"/>
-  </w:style>
-</w:styles>
-</file>
-
-<file path=word/stylesWithEffects.xml><?xml version="1.0" encoding="utf-8"?>
-<w:styles xmlns:wpc="http://schemas.microsoft.com/office/word/2010/wordprocessingCanvas" xmlns:mc="http://schemas.openxmlformats.org/markup-compatibility/2006" xmlns:o="urn:schemas-microsoft-com:office:office" xmlns:r="http://schemas.openxmlformats.org/officeDocument/2006/relationships" xmlns:m="http://schemas.openxmlformats.org/officeDocument/2006/math" xmlns:v="urn:schemas-microsoft-com:vml" xmlns:wp14="http://schemas.microsoft.com/office/word/2010/wordprocessingDrawing" xmlns:wp="http://schemas.openxmlformats.org/drawingml/2006/wordprocessingDrawing" xmlns:w10="urn:schemas-microsoft-com:office:word" xmlns:w="http://schemas.openxmlformats.org/wordprocessingml/2006/main" xmlns:w14="http://schemas.microsoft.com/office/word/2010/wordml" xmlns:wpg="http://schemas.microsoft.com/office/word/2010/wordprocessingGroup" xmlns:wpi="http://schemas.microsoft.com/office/word/2010/wordprocessingInk" xmlns:wne="http://schemas.microsoft.com/office/word/2006/wordml" xmlns:wps="http://schemas.microsoft.com/office/word/2010/wordprocessingShape" mc:Ignorable="w14 wp14">
-  <w:docDefaults>
-    <w:rPrDefault>
-      <w:rPr>
-        <w:rFonts w:asciiTheme="minorHAnsi" w:eastAsiaTheme="minorHAnsi" w:hAnsiTheme="minorHAnsi" w:cstheme="minorBidi"/>
-        <w:sz w:val="22"/>
-        <w:szCs w:val="22"/>
-        <w:lang w:val="en-US" w:eastAsia="en-US" w:bidi="ar-SA"/>
-      </w:rPr>
-    </w:rPrDefault>
-    <w:pPrDefault>
-      <w:pPr>
-        <w:spacing w:after="200" w:line="276" w:lineRule="auto"/>
-      </w:pPr>
-    </w:pPrDefault>
-  </w:docDefaults>
-  <w:latentStyles w:defLockedState="0" w:defUIPriority="99" w:defSemiHidden="1" w:defUnhideWhenUsed="1" w:defQFormat="0" w:count="267">
-    <w:lsdException w:name="Normal" w:semiHidden="0" w:uiPriority="0" w:unhideWhenUsed="0" w:qFormat="1"/>
-    <w:lsdException w:name="heading 1" w:semiHidden="0" w:uiPriority="9" w:unhideWhenUsed="0" w:qFormat="1"/>
-    <w:lsdException w:name="heading 2" w:uiPriority="9" w:qFormat="1"/>
-    <w:lsdException w:name="heading 3" w:uiPriority="9" w:qFormat="1"/>
-    <w:lsdException w:name="heading 4" w:uiPriority="9" w:qFormat="1"/>
-    <w:lsdException w:name="heading 5" w:uiPriority="9" w:qFormat="1"/>
-    <w:lsdException w:name="heading 6" w:uiPriority="9" w:qFormat="1"/>
-    <w:lsdException w:name="heading 7" w:uiPriority="9" w:qFormat="1"/>
-    <w:lsdException w:name="heading 8" w:uiPriority="9" w:qFormat="1"/>
-    <w:lsdException w:name="heading 9" w:uiPriority="9" w:qFormat="1"/>
-    <w:lsdException w:name="toc 1" w:uiPriority="39"/>
-    <w:lsdException w:name="toc 2" w:uiPriority="39"/>
-    <w:lsdException w:name="toc 3" w:uiPriority="39"/>
-    <w:lsdException w:name="toc 4" w:uiPriority="39"/>
-    <w:lsdException w:name="toc 5" w:uiPriority="39"/>
-    <w:lsdException w:name="toc 6" w:uiPriority="39"/>
-    <w:lsdException w:name="toc 7" w:uiPriority="39"/>
-    <w:lsdException w:name="toc 8" w:uiPriority="39"/>
-    <w:lsdException w:name="toc 9" w:uiPriority="39"/>
-    <w:lsdException w:name="caption" w:uiPriority="35" w:qFormat="1"/>
-    <w:lsdException w:name="Title" w:semiHidden="0" w:uiPriority="10" w:unhideWhenUsed="0" w:qFormat="1"/>
-    <w:lsdException w:name="Default Paragraph Font" w:uiPriority="1"/>
-    <w:lsdException w:name="Subtitle" w:semiHidden="0" w:uiPriority="11" w:unhideWhenUsed="0" w:qFormat="1"/>
-    <w:lsdException w:name="Strong" w:semiHidden="0" w:uiPriority="22" w:unhideWhenUsed="0" w:qFormat="1"/>
-    <w:lsdException w:name="Emphasis" w:semiHidden="0" w:uiPriority="20" w:unhideWhenUsed="0" w:qFormat="1"/>
-    <w:lsdException w:name="Table Grid" w:uiPriority="59"/>
-    <w:lsdException w:name="Placeholder Text" w:unhideWhenUsed="0"/>
-    <w:lsdException w:name="No Spacing" w:semiHidden="0" w:uiPriority="1" w:unhideWhenUsed="0" w:qFormat="1"/>
-    <w:lsdException w:name="Light Shading" w:semiHidden="0" w:uiPriority="60" w:unhideWhenUsed="0"/>
-    <w:lsdException w:name="Light List" w:semiHidden="0" w:uiPriority="61" w:unhideWhenUsed="0"/>
-    <w:lsdException w:name="Light Grid" w:semiHidden="0" w:uiPriority="62" w:unhideWhenUsed="0"/>
-    <w:lsdException w:name="Medium Shading 1" w:semiHidden="0" w:uiPriority="63" w:unhideWhenUsed="0"/>
-    <w:lsdException w:name="Medium Shading 2" w:semiHidden="0" w:uiPriority="64" w:unhideWhenUsed="0"/>
-    <w:lsdException w:name="Medium List 1" w:semiHidden="0" w:uiPriority="65" w:unhideWhenUsed="0"/>
-    <w:lsdException w:name="Medium List 2" w:semiHidden="0" w:uiPriority="66" w:unhideWhenUsed="0"/>
-    <w:lsdException w:name="Medium Grid 1" w:semiHidden="0" w:uiPriority="67" w:unhideWhenUsed="0"/>
-    <w:lsdException w:name="Medium Grid 2" w:semiHidden="0" w:uiPriority="68" w:unhideWhenUsed="0"/>
-    <w:lsdException w:name="Medium Grid 3" w:semiHidden="0" w:uiPriority="69" w:unhideWhenUsed="0"/>
-    <w:lsdException w:name="Dark List" w:semiHidden="0" w:uiPriority="70" w:unhideWhenUsed="0"/>
-    <w:lsdException w:name="Colorful Shading" w:semiHidden="0" w:uiPriority="71" w:unhideWhenUsed="0"/>
-    <w:lsdException w:name="Colorful List" w:semiHidden="0" w:uiPriority="72" w:unhideWhenUsed="0"/>
-    <w:lsdException w:name="Colorful Grid" w:semiHidden="0" w:uiPriority="73" w:unhideWhenUsed="0"/>
-    <w:lsdException w:name="Light Shading Accent 1" w:semiHidden="0" w:uiPriority="60" w:unhideWhenUsed="0"/>
-    <w:lsdException w:name="Light List Accent 1" w:semiHidden="0" w:uiPriority="61" w:unhideWhenUsed="0"/>
-    <w:lsdException w:name="Light Grid Accent 1" w:semiHidden="0" w:uiPriority="62" w:unhideWhenUsed="0"/>
-    <w:lsdException w:name="Medium Shading 1 Accent 1" w:semiHidden="0" w:uiPriority="63" w:unhideWhenUsed="0"/>
-    <w:lsdException w:name="Medium Shading 2 Accent 1" w:semiHidden="0" w:uiPriority="64" w:unhideWhenUsed="0"/>
-    <w:lsdException w:name="Medium List 1 Accent 1" w:semiHidden="0" w:uiPriority="65" w:unhideWhenUsed="0"/>
-    <w:lsdException w:name="Revision" w:unhideWhenUsed="0"/>
-    <w:lsdException w:name="List Paragraph" w:semiHidden="0" w:uiPriority="34" w:unhideWhenUsed="0" w:qFormat="1"/>
-    <w:lsdException w:name="Quote" w:semiHidden="0" w:uiPriority="29" w:unhideWhenUsed="0" w:qFormat="1"/>
-    <w:lsdException w:name="Intense Quote" w:semiHidden="0" w:uiPriority="30" w:unhideWhenUsed="0" w:qFormat="1"/>
-    <w:lsdException w:name="Medium List 2 Accent 1" w:semiHidden="0" w:uiPriority="66" w:unhideWhenUsed="0"/>
-    <w:lsdException w:name="Medium Grid 1 Accent 1" w:semiHidden="0" w:uiPriority="67" w:unhideWhenUsed="0"/>
-    <w:lsdException w:name="Medium Grid 2 Accent 1" w:semiHidden="0" w:uiPriority="68" w:unhideWhenUsed="0"/>
-    <w:lsdException w:name="Medium Grid 3 Accent 1" w:semiHidden="0" w:uiPriority="69" w:unhideWhenUsed="0"/>
-    <w:lsdException w:name="Dark List Accent 1" w:semiHidden="0" w:uiPriority="70" w:unhideWhenUsed="0"/>
-    <w:lsdException w:name="Colorful Shading Accent 1" w:semiHidden="0" w:uiPriority="71" w:unhideWhenUsed="0"/>
-    <w:lsdException w:name="Colorful List Accent 1" w:semiHidden="0" w:uiPriority="72" w:unhideWhenUsed="0"/>
-    <w:lsdException w:name="Colorful Grid Accent 1" w:semiHidden="0" w:uiPriority="73" w:unhideWhenUsed="0"/>
-    <w:lsdException w:name="Light Shading Accent 2" w:semiHidden="0" w:uiPriority="60" w:unhideWhenUsed="0"/>
-    <w:lsdException w:name="Light List Accent 2" w:semiHidden="0" w:uiPriority="61" w:unhideWhenUsed="0"/>
-    <w:lsdException w:name="Light Grid Accent 2" w:semiHidden="0" w:uiPriority="62" w:unhideWhenUsed="0"/>
-    <w:lsdException w:name="Medium Shading 1 Accent 2" w:semiHidden="0" w:uiPriority="63" w:unhideWhenUsed="0"/>
-    <w:lsdException w:name="Medium Shading 2 Accent 2" w:semiHidden="0" w:uiPriority="64" w:unhideWhenUsed="0"/>
-    <w:lsdException w:name="Medium List 1 Accent 2" w:semiHidden="0" w:uiPriority="65" w:unhideWhenUsed="0"/>
-    <w:lsdException w:name="Medium List 2 Accent 2" w:semiHidden="0" w:uiPriority="66" w:unhideWhenUsed="0"/>
-    <w:lsdException w:name="Medium Grid 1 Accent 2" w:semiHidden="0" w:uiPriority="67" w:unhideWhenUsed="0"/>
-    <w:lsdException w:name="Medium Grid 2 Accent 2" w:semiHidden="0" w:uiPriority="68" w:unhideWhenUsed="0"/>
-    <w:lsdException w:name="Medium Grid 3 Accent 2" w:semiHidden="0" w:uiPriority="69" w:unhideWhenUsed="0"/>
-    <w:lsdException w:name="Dark List Accent 2" w:semiHidden="0" w:uiPriority="70" w:unhideWhenUsed="0"/>
-    <w:lsdException w:name="Colorful Shading Accent 2" w:semiHidden="0" w:uiPriority="71" w:unhideWhenUsed="0"/>
-    <w:lsdException w:name="Colorful List Accent 2" w:semiHidden="0" w:uiPriority="72" w:unhideWhenUsed="0"/>
-    <w:lsdException w:name="Colorful Grid Accent 2" w:semiHidden="0" w:uiPriority="73" w:unhideWhenUsed="0"/>
-    <w:lsdException w:name="Light Shading Accent 3" w:semiHidden="0" w:uiPriority="60" w:unhideWhenUsed="0"/>
-    <w:lsdException w:name="Light List Accent 3" w:semiHidden="0" w:uiPriority="61" w:unhideWhenUsed="0"/>
-    <w:lsdException w:name="Light Grid Accent 3" w:semiHidden="0" w:uiPriority="62" w:unhideWhenUsed="0"/>
-    <w:lsdException w:name="Medium Shading 1 Accent 3" w:semiHidden="0" w:uiPriority="63" w:unhideWhenUsed="0"/>
-    <w:lsdException w:name="Medium Shading 2 Accent 3" w:semiHidden="0" w:uiPriority="64" w:unhideWhenUsed="0"/>
-    <w:lsdException w:name="Medium List 1 Accent 3" w:semiHidden="0" w:uiPriority="65" w:unhideWhenUsed="0"/>
-    <w:lsdException w:name="Medium List 2 Accent 3" w:semiHidden="0" w:uiPriority="66" w:unhideWhenUsed="0"/>
-    <w:lsdException w:name="Medium Grid 1 Accent 3" w:semiHidden="0" w:uiPriority="67" w:unhideWhenUsed="0"/>
-    <w:lsdException w:name="Medium Grid 2 Accent 3" w:semiHidden="0" w:uiPriority="68" w:unhideWhenUsed="0"/>
-    <w:lsdException w:name="Medium Grid 3 Accent 3" w:semiHidden="0" w:uiPriority="69" w:unhideWhenUsed="0"/>
-    <w:lsdException w:name="Dark List Accent 3" w:semiHidden="0" w:uiPriority="70" w:unhideWhenUsed="0"/>
-    <w:lsdException w:name="Colorful Shading Accent 3" w:semiHidden="0" w:uiPriority="71" w:unhideWhenUsed="0"/>
-    <w:lsdException w:name="Colorful List Accent 3" w:semiHidden="0" w:uiPriority="72" w:unhideWhenUsed="0"/>
-    <w:lsdException w:name="Colorful Grid Accent 3" w:semiHidden="0" w:uiPriority="73" w:unhideWhenUsed="0"/>
-    <w:lsdException w:name="Light Shading Accent 4" w:semiHidden="0" w:uiPriority="60" w:unhideWhenUsed="0"/>
-    <w:lsdException w:name="Light List Accent 4" w:semiHidden="0" w:uiPriority="61" w:unhideWhenUsed="0"/>
-    <w:lsdException w:name="Light Grid Accent 4" w:semiHidden="0" w:uiPriority="62" w:unhideWhenUsed="0"/>
-    <w:lsdException w:name="Medium Shading 1 Accent 4" w:semiHidden="0" w:uiPriority="63" w:unhideWhenUsed="0"/>
-    <w:lsdException w:name="Medium Shading 2 Accent 4" w:semiHidden="0" w:uiPriority="64" w:unhideWhenUsed="0"/>
-    <w:lsdException w:name="Medium List 1 Accent 4" w:semiHidden="0" w:uiPriority="65" w:unhideWhenUsed="0"/>
-    <w:lsdException w:name="Medium List 2 Accent 4" w:semiHidden="0" w:uiPriority="66" w:unhideWhenUsed="0"/>
-    <w:lsdException w:name="Medium Grid 1 Accent 4" w:semiHidden="0" w:uiPriority="67" w:unhideWhenUsed="0"/>
-    <w:lsdException w:name="Medium Grid 2 Accent 4" w:semiHidden="0" w:uiPriority="68" w:unhideWhenUsed="0"/>
-    <w:lsdException w:name="Medium Grid 3 Accent 4" w:semiHidden="0" w:uiPriority="69" w:unhideWhenUsed="0"/>
-    <w:lsdException w:name="Dark List Accent 4" w:semiHidden="0" w:uiPriority="70" w:unhideWhenUsed="0"/>
-    <w:lsdException w:name="Colorful Shading Accent 4" w:semiHidden="0" w:uiPriority="71" w:unhideWhenUsed="0"/>
-    <w:lsdException w:name="Colorful List Accent 4" w:semiHidden="0" w:uiPriority="72" w:unhideWhenUsed="0"/>
-    <w:lsdException w:name="Colorful Grid Accent 4" w:semiHidden="0" w:uiPriority="73" w:unhideWhenUsed="0"/>
-    <w:lsdException w:name="Light Shading Accent 5" w:semiHidden="0" w:uiPriority="60" w:unhideWhenUsed="0"/>
-    <w:lsdException w:name="Light List Accent 5" w:semiHidden="0" w:uiPriority="61" w:unhideWhenUsed="0"/>
-    <w:lsdException w:name="Light Grid Accent 5" w:semiHidden="0" w:uiPriority="62" w:unhideWhenUsed="0"/>
-    <w:lsdException w:name="Medium Shading 1 Accent 5" w:semiHidden="0" w:uiPriority="63" w:unhideWhenUsed="0"/>
-    <w:lsdException w:name="Medium Shading 2 Accent 5" w:semiHidden="0" w:uiPriority="64" w:unhideWhenUsed="0"/>
-    <w:lsdException w:name="Medium List 1 Accent 5" w:semiHidden="0" w:uiPriority="65" w:unhideWhenUsed="0"/>
-    <w:lsdException w:name="Medium List 2 Accent 5" w:semiHidden="0" w:uiPriority="66" w:unhideWhenUsed="0"/>
-    <w:lsdException w:name="Medium Grid 1 Accent 5" w:semiHidden="0" w:uiPriority="67" w:unhideWhenUsed="0"/>
-    <w:lsdException w:name="Medium Grid 2 Accent 5" w:semiHidden="0" w:uiPriority="68" w:unhideWhenUsed="0"/>
-    <w:lsdException w:name="Medium Grid 3 Accent 5" w:semiHidden="0" w:uiPriority="69" w:unhideWhenUsed="0"/>
-    <w:lsdException w:name="Dark List Accent 5" w:semiHidden="0" w:uiPriority="70" w:unhideWhenUsed="0"/>
-    <w:lsdException w:name="Colorful Shading Accent 5" w:semiHidden="0" w:uiPriority="71" w:unhideWhenUsed="0"/>
-    <w:lsdException w:name="Colorful List Accent 5" w:semiHidden="0" w:uiPriority="72" w:unhideWhenUsed="0"/>
-    <w:lsdException w:name="Colorful Grid Accent 5" w:semiHidden="0" w:uiPriority="73" w:unhideWhenUsed="0"/>
-    <w:lsdException w:name="Light Shading Accent 6" w:semiHidden="0" w:uiPriority="60" w:unhideWhenUsed="0"/>
-    <w:lsdException w:name="Light List Accent 6" w:semiHidden="0" w:uiPriority="61" w:unhideWhenUsed="0"/>
-    <w:lsdException w:name="Light Grid Accent 6" w:semiHidden="0" w:uiPriority="62" w:unhideWhenUsed="0"/>
-    <w:lsdException w:name="Medium Shading 1 Accent 6" w:semiHidden="0" w:uiPriority="63" w:unhideWhenUsed="0"/>
-    <w:lsdException w:name="Medium Shading 2 Accent 6" w:semiHidden="0" w:uiPriority="64" w:unhideWhenUsed="0"/>
-    <w:lsdException w:name="Medium List 1 Accent 6" w:semiHidden="0" w:uiPriority="65" w:unhideWhenUsed="0"/>
-    <w:lsdException w:name="Medium List 2 Accent 6" w:semiHidden="0" w:uiPriority="66" w:unhideWhenUsed="0"/>
-    <w:lsdException w:name="Medium Grid 1 Accent 6" w:semiHidden="0" w:uiPriority="67" w:unhideWhenUsed="0"/>
-    <w:lsdException w:name="Medium Grid 2 Accent 6" w:semiHidden="0" w:uiPriority="68" w:unhideWhenUsed="0"/>
-    <w:lsdException w:name="Medium Grid 3 Accent 6" w:semiHidden="0" w:uiPriority="69" w:unhideWhenUsed="0"/>
-    <w:lsdException w:name="Dark List Accent 6" w:semiHidden="0" w:uiPriority="70" w:unhideWhenUsed="0"/>
-    <w:lsdException w:name="Colorful Shading Accent 6" w:semiHidden="0" w:uiPriority="71" w:unhideWhenUsed="0"/>
-    <w:lsdException w:name="Colorful List Accent 6" w:semiHidden="0" w:uiPriority="72" w:unhideWhenUsed="0"/>
-    <w:lsdException w:name="Colorful Grid Accent 6" w:semiHidden="0" w:uiPriority="73" w:unhideWhenUsed="0"/>
-    <w:lsdException w:name="Subtle Emphasis" w:semiHidden="0" w:uiPriority="19" w:unhideWhenUsed="0" w:qFormat="1"/>
-    <w:lsdException w:name="Intense Emphasis" w:semiHidden="0" w:uiPriority="21" w:unhideWhenUsed="0" w:qFormat="1"/>
-    <w:lsdException w:name="Subtle Reference" w:semiHidden="0" w:uiPriority="31" w:unhideWhenUsed="0" w:qFormat="1"/>
-    <w:lsdException w:name="Intense Reference" w:semiHidden="0" w:uiPriority="32" w:unhideWhenUsed="0" w:qFormat="1"/>
-    <w:lsdException w:name="Book Title" w:semiHidden="0" w:uiPriority="33" w:unhideWhenUsed="0" w:qFormat="1"/>
-    <w:lsdException w:name="Bibliography" w:uiPriority="37"/>
-    <w:lsdException w:name="TOC Heading" w:uiPriority="39" w:qFormat="1"/>
-  </w:latentStyles>
-  <w:style w:type="paragraph" w:default="1" w:styleId="Normal">
-    <w:name w:val="Normal"/>
-    <w:qFormat/>
-    <w:rsid w:val="00BD7B19"/>
-    <w:pPr>
-      <w:spacing w:after="160" w:line="259" w:lineRule="auto"/>
-    </w:pPr>
-  </w:style>
-  <w:style w:type="character" w:default="1" w:styleId="Fuentedeprrafopredeter">
-    <w:name w:val="Default Paragraph Font"/>
-    <w:uiPriority w:val="1"/>
-    <w:semiHidden/>
-    <w:unhideWhenUsed/>
-  </w:style>
-  <w:style w:type="table" w:default="1" w:styleId="Tablanormal">
-    <w:name w:val="Normal Table"/>
-    <w:uiPriority w:val="99"/>
-    <w:semiHidden/>
-    <w:unhideWhenUsed/>
-    <w:tblPr>
-      <w:tblInd w:w="0" w:type="dxa"/>
-      <w:tblCellMar>
-        <w:top w:w="0" w:type="dxa"/>
-        <w:left w:w="108" w:type="dxa"/>
-        <w:bottom w:w="0" w:type="dxa"/>
-        <w:right w:w="108" w:type="dxa"/>
-      </w:tblCellMar>
-    </w:tblPr>
-  </w:style>
-  <w:style w:type="numbering" w:default="1" w:styleId="Sinlista">
-    <w:name w:val="No List"/>
-    <w:uiPriority w:val="99"/>
-    <w:semiHidden/>
-    <w:unhideWhenUsed/>
-  </w:style>
-  <w:style w:type="paragraph" w:styleId="Encabezado">
-    <w:name w:val="header"/>
-    <w:basedOn w:val="Normal"/>
-    <w:link w:val="EncabezadoCar"/>
-    <w:uiPriority w:val="99"/>
-    <w:unhideWhenUsed/>
-    <w:rsid w:val="00F36052"/>
-    <w:pPr>
-      <w:tabs>
-        <w:tab w:val="center" w:pos="4680"/>
-        <w:tab w:val="right" w:pos="9360"/>
-      </w:tabs>
-      <w:spacing w:after="0" w:line="240" w:lineRule="auto"/>
-    </w:pPr>
-  </w:style>
-  <w:style w:type="character" w:customStyle="1" w:styleId="EncabezadoCar">
-    <w:name w:val="Encabezado Car"/>
-    <w:basedOn w:val="Fuentedeprrafopredeter"/>
-    <w:link w:val="Encabezado"/>
-    <w:uiPriority w:val="99"/>
-    <w:rsid w:val="00F36052"/>
-  </w:style>
-  <w:style w:type="paragraph" w:styleId="Piedepgina">
-    <w:name w:val="footer"/>
-    <w:basedOn w:val="Normal"/>
-    <w:link w:val="PiedepginaCar"/>
-    <w:uiPriority w:val="99"/>
-    <w:unhideWhenUsed/>
-    <w:rsid w:val="00F36052"/>
-    <w:pPr>
-      <w:tabs>
-        <w:tab w:val="center" w:pos="4680"/>
-        <w:tab w:val="right" w:pos="9360"/>
-      </w:tabs>
-      <w:spacing w:after="0" w:line="240" w:lineRule="auto"/>
-    </w:pPr>
-  </w:style>
-  <w:style w:type="character" w:customStyle="1" w:styleId="PiedepginaCar">
-    <w:name w:val="Pie de página Car"/>
-    <w:basedOn w:val="Fuentedeprrafopredeter"/>
-    <w:link w:val="Piedepgina"/>
+  <w:style w:type="character" w:customStyle="1" w:styleId="FooterChar">
+    <w:name w:val="Footer Char"/>
+    <w:basedOn w:val="DefaultParagraphFont"/>
+    <w:link w:val="Footer"/>
     <w:uiPriority w:val="99"/>
     <w:rsid w:val="00F36052"/>
   </w:style>

</xml_diff>